<commit_message>
update on UI doc
</commit_message>
<xml_diff>
--- a/Old and New UI Comparision.docx
+++ b/Old and New UI Comparision.docx
@@ -10,7 +10,6 @@
           <w:iCs/>
         </w:rPr>
       </w:pPr>
-      <w:proofErr w:type="spellStart"/>
       <w:r>
         <w:rPr>
           <w:b/>
@@ -27,17 +26,7 @@
           <w:i/>
           <w:iCs/>
         </w:rPr>
-        <w:t>aseurl</w:t>
-      </w:r>
-      <w:proofErr w:type="spellEnd"/>
-      <w:r>
-        <w:rPr>
-          <w:b/>
-          <w:bCs/>
-          <w:i/>
-          <w:iCs/>
-        </w:rPr>
-        <w:t>:</w:t>
+        <w:t>aseurl:</w:t>
       </w:r>
       <w:r>
         <w:rPr>
@@ -91,6 +80,143 @@
       </w:pPr>
       <w:r>
         <w:rPr>
+          <w:i/>
+          <w:iCs/>
+          <w:noProof/>
+        </w:rPr>
+        <mc:AlternateContent>
+          <mc:Choice Requires="wps">
+            <w:drawing>
+              <wp:anchor distT="0" distB="0" distL="114300" distR="114300" simplePos="0" relativeHeight="251737088" behindDoc="0" locked="0" layoutInCell="1" allowOverlap="1" wp14:anchorId="22A4710F" wp14:editId="7A240098">
+                <wp:simplePos x="0" y="0"/>
+                <wp:positionH relativeFrom="page">
+                  <wp:posOffset>1607820</wp:posOffset>
+                </wp:positionH>
+                <wp:positionV relativeFrom="page">
+                  <wp:posOffset>1851660</wp:posOffset>
+                </wp:positionV>
+                <wp:extent cx="1386840" cy="1059180"/>
+                <wp:effectExtent l="152400" t="0" r="22860" b="26670"/>
+                <wp:wrapNone/>
+                <wp:docPr id="555077094" name="Speech Bubble: Oval 15"/>
+                <wp:cNvGraphicFramePr/>
+                <a:graphic xmlns:a="http://schemas.openxmlformats.org/drawingml/2006/main">
+                  <a:graphicData uri="http://schemas.microsoft.com/office/word/2010/wordprocessingShape">
+                    <wps:wsp>
+                      <wps:cNvSpPr/>
+                      <wps:spPr>
+                        <a:xfrm flipH="1">
+                          <a:off x="0" y="0"/>
+                          <a:ext cx="1386840" cy="1059180"/>
+                        </a:xfrm>
+                        <a:prstGeom prst="wedgeEllipseCallout">
+                          <a:avLst>
+                            <a:gd name="adj1" fmla="val 59864"/>
+                            <a:gd name="adj2" fmla="val 33582"/>
+                          </a:avLst>
+                        </a:prstGeom>
+                      </wps:spPr>
+                      <wps:style>
+                        <a:lnRef idx="2">
+                          <a:schemeClr val="accent1">
+                            <a:shade val="15000"/>
+                          </a:schemeClr>
+                        </a:lnRef>
+                        <a:fillRef idx="1">
+                          <a:schemeClr val="accent1"/>
+                        </a:fillRef>
+                        <a:effectRef idx="0">
+                          <a:schemeClr val="accent1"/>
+                        </a:effectRef>
+                        <a:fontRef idx="minor">
+                          <a:schemeClr val="lt1"/>
+                        </a:fontRef>
+                      </wps:style>
+                      <wps:txbx>
+                        <w:txbxContent>
+                          <w:p>
+                            <w:pPr>
+                              <w:jc w:val="center"/>
+                            </w:pPr>
+                            <w:r>
+                              <w:t>No Dashboard Page</w:t>
+                            </w:r>
+                          </w:p>
+                        </w:txbxContent>
+                      </wps:txbx>
+                      <wps:bodyPr rot="0" spcFirstLastPara="0" vertOverflow="overflow" horzOverflow="overflow" vert="horz" wrap="square" lIns="91440" tIns="45720" rIns="91440" bIns="45720" numCol="1" spcCol="0" rtlCol="0" fromWordArt="0" anchor="ctr" anchorCtr="0" forceAA="0" compatLnSpc="1">
+                        <a:prstTxWarp prst="textNoShape">
+                          <a:avLst/>
+                        </a:prstTxWarp>
+                        <a:noAutofit/>
+                      </wps:bodyPr>
+                    </wps:wsp>
+                  </a:graphicData>
+                </a:graphic>
+                <wp14:sizeRelH relativeFrom="margin">
+                  <wp14:pctWidth>0</wp14:pctWidth>
+                </wp14:sizeRelH>
+                <wp14:sizeRelV relativeFrom="margin">
+                  <wp14:pctHeight>0</wp14:pctHeight>
+                </wp14:sizeRelV>
+              </wp:anchor>
+            </w:drawing>
+          </mc:Choice>
+          <mc:Fallback>
+            <w:pict>
+              <v:shapetype w14:anchorId="22A4710F" id="_x0000_t63" coordsize="21600,21600" o:spt="63" adj="1350,25920" path="wr,,21600,21600@15@16@17@18l@21@22xe">
+                <v:stroke joinstyle="miter"/>
+                <v:formulas>
+                  <v:f eqn="val #0"/>
+                  <v:f eqn="val #1"/>
+                  <v:f eqn="sum 10800 0 #0"/>
+                  <v:f eqn="sum 10800 0 #1"/>
+                  <v:f eqn="atan2 @2 @3"/>
+                  <v:f eqn="sumangle @4 11 0"/>
+                  <v:f eqn="sumangle @4 0 11"/>
+                  <v:f eqn="cos 10800 @4"/>
+                  <v:f eqn="sin 10800 @4"/>
+                  <v:f eqn="cos 10800 @5"/>
+                  <v:f eqn="sin 10800 @5"/>
+                  <v:f eqn="cos 10800 @6"/>
+                  <v:f eqn="sin 10800 @6"/>
+                  <v:f eqn="sum 10800 0 @7"/>
+                  <v:f eqn="sum 10800 0 @8"/>
+                  <v:f eqn="sum 10800 0 @9"/>
+                  <v:f eqn="sum 10800 0 @10"/>
+                  <v:f eqn="sum 10800 0 @11"/>
+                  <v:f eqn="sum 10800 0 @12"/>
+                  <v:f eqn="mod @2 @3 0"/>
+                  <v:f eqn="sum @19 0 10800"/>
+                  <v:f eqn="if @20 #0 @13"/>
+                  <v:f eqn="if @20 #1 @14"/>
+                </v:formulas>
+                <v:path o:connecttype="custom" o:connectlocs="10800,0;3163,3163;0,10800;3163,18437;10800,21600;18437,18437;21600,10800;18437,3163;@21,@22" textboxrect="3163,3163,18437,18437"/>
+                <v:handles>
+                  <v:h position="#0,#1"/>
+                </v:handles>
+              </v:shapetype>
+              <v:shape id="Speech Bubble: Oval 15" o:spid="_x0000_s1026" type="#_x0000_t63" style="position:absolute;left:0;text-align:left;margin-left:126.6pt;margin-top:145.8pt;width:109.2pt;height:83.4pt;flip:x;z-index:251737088;visibility:visible;mso-wrap-style:square;mso-width-percent:0;mso-height-percent:0;mso-wrap-distance-left:9pt;mso-wrap-distance-top:0;mso-wrap-distance-right:9pt;mso-wrap-distance-bottom:0;mso-position-horizontal:absolute;mso-position-horizontal-relative:page;mso-position-vertical:absolute;mso-position-vertical-relative:page;mso-width-percent:0;mso-height-percent:0;mso-width-relative:margin;mso-height-relative:margin;v-text-anchor:middle" o:gfxdata="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" adj="23731,18054" fillcolor="#4472c4 [3204]" strokecolor="#09101d [484]" strokeweight="1pt">
+                <v:textbox>
+                  <w:txbxContent>
+                    <w:p>
+                      <w:pPr>
+                        <w:jc w:val="center"/>
+                      </w:pPr>
+                      <w:r>
+                        <w:t>No Dashboard Page</w:t>
+                      </w:r>
+                    </w:p>
+                  </w:txbxContent>
+                </v:textbox>
+                <w10:wrap anchorx="page" anchory="page"/>
+              </v:shape>
+            </w:pict>
+          </mc:Fallback>
+        </mc:AlternateContent>
+      </w:r>
+      <w:r>
+        <w:rPr>
           <w:b/>
           <w:bCs/>
           <w:sz w:val="28"/>
@@ -112,48 +238,77 @@
         <w:rPr>
           <w:b/>
           <w:bCs/>
+          <w:noProof/>
           <w:u w:val="single"/>
         </w:rPr>
+        <mc:AlternateContent>
+          <mc:Choice Requires="wpi">
+            <w:drawing>
+              <wp:anchor distT="0" distB="0" distL="114300" distR="114300" simplePos="0" relativeHeight="251736064" behindDoc="0" locked="0" layoutInCell="1" allowOverlap="1" wp14:anchorId="02EB0377" wp14:editId="0AB9B4B5">
+                <wp:simplePos x="0" y="0"/>
+                <wp:positionH relativeFrom="page">
+                  <wp:posOffset>944245</wp:posOffset>
+                </wp:positionH>
+                <wp:positionV relativeFrom="page">
+                  <wp:posOffset>2673985</wp:posOffset>
+                </wp:positionV>
+                <wp:extent cx="572495" cy="145750"/>
+                <wp:effectExtent l="38100" t="38100" r="37465" b="45085"/>
+                <wp:wrapNone/>
+                <wp:docPr id="2059439850" name="Ink 14"/>
+                <wp:cNvGraphicFramePr/>
+                <a:graphic xmlns:a="http://schemas.openxmlformats.org/drawingml/2006/main">
+                  <a:graphicData uri="http://schemas.microsoft.com/office/word/2010/wordprocessingInk">
+                    <w14:contentPart bwMode="auto" r:id="rId5">
+                      <w14:nvContentPartPr>
+                        <w14:cNvContentPartPr/>
+                      </w14:nvContentPartPr>
+                      <w14:xfrm>
+                        <a:off x="0" y="0"/>
+                        <a:ext cx="572495" cy="145750"/>
+                      </w14:xfrm>
+                    </w14:contentPart>
+                  </a:graphicData>
+                </a:graphic>
+              </wp:anchor>
+            </w:drawing>
+          </mc:Choice>
+          <mc:Fallback>
+            <w:pict>
+              <v:shapetype w14:anchorId="136A25F7" id="_x0000_t75" coordsize="21600,21600" o:spt="75" o:preferrelative="t" path="m@4@5l@4@11@9@11@9@5xe" filled="f" stroked="f">
+                <v:stroke joinstyle="miter"/>
+                <v:formulas>
+                  <v:f eqn="if lineDrawn pixelLineWidth 0"/>
+                  <v:f eqn="sum @0 1 0"/>
+                  <v:f eqn="sum 0 0 @1"/>
+                  <v:f eqn="prod @2 1 2"/>
+                  <v:f eqn="prod @3 21600 pixelWidth"/>
+                  <v:f eqn="prod @3 21600 pixelHeight"/>
+                  <v:f eqn="sum @0 0 1"/>
+                  <v:f eqn="prod @6 1 2"/>
+                  <v:f eqn="prod @7 21600 pixelWidth"/>
+                  <v:f eqn="sum @8 21600 0"/>
+                  <v:f eqn="prod @7 21600 pixelHeight"/>
+                  <v:f eqn="sum @10 21600 0"/>
+                </v:formulas>
+                <v:path o:extrusionok="f" gradientshapeok="t" o:connecttype="rect"/>
+                <o:lock v:ext="edit" aspectratio="t"/>
+              </v:shapetype>
+              <v:shape id="Ink 14" o:spid="_x0000_s1026" type="#_x0000_t75" style="position:absolute;margin-left:73.85pt;margin-top:210.05pt;width:46.1pt;height:12.5pt;z-index:251736064;visibility:visible;mso-wrap-style:square;mso-wrap-distance-left:9pt;mso-wrap-distance-top:0;mso-wrap-distance-right:9pt;mso-wrap-distance-bottom:0;mso-position-horizontal:absolute;mso-position-horizontal-relative:page;mso-position-vertical:absolute;mso-position-vertical-relative:page" o:gfxdata="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">
+                <v:imagedata r:id="rId6" o:title=""/>
+                <w10:wrap anchorx="page" anchory="page"/>
+              </v:shape>
+            </w:pict>
+          </mc:Fallback>
+        </mc:AlternateContent>
+      </w:r>
+      <w:r>
+        <w:rPr>
+          <w:b/>
+          <w:bCs/>
+          <w:u w:val="single"/>
+        </w:rPr>
         <w:t>Old UI:</w:t>
-      </w:r>
-    </w:p>
-    <w:p>
-      <w:pPr>
-        <w:rPr>
-          <w:b/>
-          <w:bCs/>
-        </w:rPr>
-      </w:pPr>
-    </w:p>
-    <w:p>
-      <w:pPr>
-        <w:rPr>
-          <w:b/>
-          <w:bCs/>
-          <w:u w:val="single"/>
-        </w:rPr>
-      </w:pPr>
-      <w:r>
-        <w:rPr>
-          <w:b/>
-          <w:bCs/>
-        </w:rPr>
-        <w:t xml:space="preserve">* </w:t>
-      </w:r>
-      <w:r>
-        <w:rPr>
-          <w:b/>
-          <w:bCs/>
-        </w:rPr>
-        <w:t>Dashboard Page not available</w:t>
-      </w:r>
-      <w:r>
-        <w:rPr>
-          <w:b/>
-          <w:bCs/>
-          <w:u w:val="single"/>
-        </w:rPr>
-        <w:t xml:space="preserve">    </w:t>
       </w:r>
     </w:p>
     <w:p>
@@ -185,7 +340,7 @@
                     <pic:cNvPicPr/>
                   </pic:nvPicPr>
                   <pic:blipFill>
-                    <a:blip r:embed="rId5"/>
+                    <a:blip r:embed="rId7"/>
                     <a:stretch>
                       <a:fillRect/>
                     </a:stretch>
@@ -285,7 +440,7 @@
           <w:sz w:val="20"/>
           <w:szCs w:val="20"/>
         </w:rPr>
-        <w:t>/batch/select-paginate-advanced?draw=1&amp;columns%5B0%5D%5Bdata%5D=batch_num&amp;columns%5B0%5D%5Bname%5D=&amp;columns%5B0%5D%5Bsearchable%5D=true&amp;columns%5B0%5D%5Borderable%5D=false&amp;columns%5B0%5D%5Bsearch%5D%5Bvalue%5D=&amp;columns%5B0%5D%5Bsearch%5D%5Bregex%5D=false&amp;columns%5B1%5D%5Bdata%5D=&amp;columns%5B1%5D%5Bname%5D=&amp;columns%5B1%5D%5Bsearchable%5D=true&amp;columns%5B1%5D%5Borderable%5D=false&amp;columns%5B1%5D%5Bsearch%5D%5Bvalue%5D=&amp;columns%5B1%5D%5Bsearch%5D%5Bregex%5D=false&amp;columns%5B2%5D%5Bdata%5D=name&amp;columns%5B2%5D%5Bname%5D=&amp;columns%5B2%5D%5Bsearchable%5D=true&amp;columns%5B2%5D%5Borderable%5D=false&amp;columns%5B2%5D%5Bsearch%5D%5Bvalue%5D=&amp;columns%5B2%5D%5Bsearch%5D%5Bregex%5D=false&amp;columns%5B3%5D%5Bdata%5D=batch_date&amp;columns%5B3%5D%5Bname%5D=&amp;columns%5B3%5D%5Bsearchable%5D=true&amp;columns%5B3%5D%5Borderable%5D=false&amp;columns%5B3%5D%5Bsearch%5D%5Bvalue%5D=&amp;columns%5B3%5D%5Bsearch%5D%5Bregex%5D=false&amp;columns%5B4%5D%5Bdata%5D=batch_time.name&amp;columns%5B4%5D%5Bname%5D=&amp;columns%5B4%5D%5Bsearchable%5D=true&amp;columns%5B4%5D%5Borderable%5D=false&amp;columns%5B4%5D%5Bsearch%5D%5Bvalue%5D=&amp;columns%5B4%5D%5Bsearch%5D%5Bregex%5D=false&amp;columns%5B5%5D%5Bdata%5D=branch.name&amp;columns%5B5%5D%5Bname%5D=&amp;columns%5B5%5D%5Bsearchable%5D=true&amp;columns%5B5%5D%5Borderable%5D=false&amp;columns%5B5%5D%5Bsearch%5D%5Bvalue%5D=&amp;columns%5B5%5D%5Bsearch%5D%5Bregex%5D=false&amp;columns%5B6%5D%5Bdata%5D=course.name&amp;columns%5B6%5D%5Bname%5D=&amp;columns%5B6%5D%5Bsearchable%5D=true&amp;columns%5B6%5D%5Borderable%5D=false&amp;columns%5B6%5D%5Bsearch%5D%5Bvalue%5D=&amp;columns%5B6%5D%5Bsearch%5D%5Bregex%5D=false&amp;columns%5B7%5D%5Bdata%5D=course_mode.name&amp;columns%5B7%5D%5Bname%5D=&amp;columns%5B7%5D%5Bsearchable%5D=true&amp;colu</w:t>
+        <w:t>/batch/select-paginate-advanced?draw=1&amp;columns%5B0%5D%5Bdata%5D=batch_num&amp;columns%5B0%5D%5Bname%5D=&amp;columns%5B0%5D%5Bsearchable%5D=true&amp;columns%5B0%5D%5Borderable%5D=false&amp;columns%5B0%5D%5Bsearch%5D%5Bvalue%5D=&amp;columns%5B0%5D%5Bsearch%5D%5Bregex%5D=false&amp;columns%5B1%5D%5Bdata%5D=&amp;columns%5B1%5D%5Bname%5D=&amp;columns%5B1%5D%5Bsearchable%5D=true&amp;columns%5B1%5D%5Borderable%5D=false&amp;columns%5B1%5D%5Bsearch%5D%5Bvalue%5D=&amp;columns%5B1%5D%5Bsearch%5D%5Bregex%5D=false&amp;columns%5B2%5D%5Bdata%5D=name&amp;columns%5B2%5D%5Bname%5D=&amp;columns%5B2%5D%5Bsearchable%5D=true&amp;columns%5B2%5D%5Borderable%5D=false&amp;columns%5B2%5D%5Bsearch%5D%5Bvalue%5D=&amp;columns%5B2%5D%5Bsearch%5D%5Bregex%5D=false&amp;columns%5B3%5D%5Bdata%5D=batch_date&amp;columns%5B3%5D%5Bname%5D=&amp;columns%5B3%5D%5Bsearchable%5D=true&amp;columns%5B3%5D%5Borderable%5D=false&amp;columns%5B3%5D%5Bsearch%5D%5Bvalue%5D=&amp;columns%5B3%5D%5Bsearch%5D%5Bregex%5D=false&amp;columns%5B4%5D%5Bdata%5D=batch_time.name&amp;columns%5B4%5D%5Bname%5D=&amp;columns%5B4%5D%5Bsearchable%5D=true&amp;columns%5B4%5D%5Borderable%5D=false&amp;columns%5B4%5D%5Bsearch%5D%5Bvalue%5D=&amp;columns%5B4%5D%5Bsearch%5D%5Bregex%5D=false&amp;columns%5B5%5D%5Bdata%5D=branch.name&amp;columns%5B5%5D%5Bname%5D=&amp;columns%5B5%5D%5Bsearchable%5D=true&amp;columns%5B5%5D%5Borderable%5D=false&amp;columns%5B5%5D%5Bsearch%5D%5Bvalue%5D=&amp;columns%5B5%5D%5Bsearch%5D%5Bregex%5D=false&amp;columns%5B6%5D%5Bdata%5D=course.name&amp;columns%5B6%5D%5Bname%5D=&amp;columns%5B6%5D%5Bsearchable%5D=true&amp;columns%5B6%5D%5Borderable%5D=false&amp;columns%5B6%5D%5Bsearch%5D%5Bvalue%5D=&amp;columns%5B6%5D%5Bsearch%5D%5Bregex%5D=false&amp;columns%5B7%5D%5Bdata%5D=course_mode.name&amp;columns%5B7%5D%5Bname%5D=&amp;columns%5B7%5D%5Bsearchable%5D=true&amp;columns%5B7%5D%5Borderable%5D=false&amp;columns%5B7%5D%5Bsearch%5D%5Bvalue%5D=&amp;columns%5B7%5D%5Bsearch%5D%5Bregex%5D=false&amp;columns%5B8%5D%5Bdata%5D=trainer.name&amp;columns%5B8%5D%5Bname%5D=&amp;columns%5B8%5D%5Bsearchable%5D=true&amp;columns%5B8%5D%5Borderable%5D=false&amp;columns%5B8%5D%5Bsearch</w:t>
       </w:r>
       <w:r>
         <w:rPr>
@@ -293,7 +448,7 @@
           <w:szCs w:val="20"/>
         </w:rPr>
         <w:lastRenderedPageBreak/>
-        <w:t>mns%5B7%5D%5Borderable%5D=false&amp;columns%5B7%5D%5Bsearch%5D%5Bvalue%5D=&amp;columns%5B7%5D%5Bsearch%5D%5Bregex%5D=false&amp;columns%5B8%5D%5Bdata%5D=trainer.name&amp;columns%5B8%5D%5Bname%5D=&amp;columns%5B8%5D%5Bsearchable%5D=true&amp;columns%5B8%5D%5Borderable%5D=false&amp;columns%5B8%5D%5Bsearch%5D%5Bvalue%5D=&amp;columns%5B8%5D%5Bsearch%5D%5Bregex%5D=false&amp;columns%5B9%5D%5Bdata%5D=total_seats&amp;columns%5B9%5D%5Bname%5D=&amp;columns%5B9%5D%5Bsearchable%5D=true&amp;columns%5B9%5D%5Borderable%5D=false&amp;columns%5B9%5D%5Bsearch%5D%5Bvalue%5D=&amp;columns%5B9%5D%5Bsearch%5D%5Bregex%5D=false&amp;start=0&amp;length=10&amp;search%5Bvalue%5D=&amp;search%5Bregex%5D=false</w:t>
+        <w:t>%5D%5Bvalue%5D=&amp;columns%5B8%5D%5Bsearch%5D%5Bregex%5D=false&amp;columns%5B9%5D%5Bdata%5D=total_seats&amp;columns%5B9%5D%5Bname%5D=&amp;columns%5B9%5D%5Bsearchable%5D=true&amp;columns%5B9%5D%5Borderable%5D=false&amp;columns%5B9%5D%5Bsearch%5D%5Bvalue%5D=&amp;columns%5B9%5D%5Bsearch%5D%5Bregex%5D=false&amp;start=0&amp;length=10&amp;search%5Bvalue%5D=&amp;search%5Bregex%5D=false</w:t>
       </w:r>
     </w:p>
     <w:p>
@@ -450,15 +605,7 @@
           <w:sz w:val="20"/>
           <w:szCs w:val="20"/>
         </w:rPr>
-        <w:t>lecture/select-paginate-advanced?draw=1&amp;columns%5B0%5D%5Bdata%5D=topic&amp;columns%5B0%5D%5Bname%5D=&amp;columns%5B0%5D%5Bsearchable%5D=true&amp;columns%5B0%5D%5Borderable%5D=false&amp;columns%5B0%5D%5Bsearch%5D%5Bvalue%5D=&amp;columns%5B0%5D%5Bsearch%5D%5Bregex%5D=false&amp;columns%5B1%5D%5Bdata%5D=batch_date&amp;columns%5B1%5D%5Bname%5D=&amp;columns%5B1%5D%5Bsearchable%5D=true&amp;columns%5B1%5D%5Borderable%5D=false&amp;columns%5B1%5D%5Bsearch%5D%5Bvalue%5D=&amp;columns%5B1%5D%5Bsearch%5D%5Bregex%5D=false&amp;columns%5B2%5D%5Bdata%5D=batch_time.name&amp;columns%5B2%5D%5Bname%5D=&amp;columns%5B2%5D%5Bsearchable%5D=true&amp;columns%5B2%5D%5Borderable%5D=false&amp;columns%5B2%5D%5Bsearch%5D%5Bvalue%5D=&amp;columns%5B2%5D%5Bsearch%5D%5Bregex%5D=false&amp;columns%5B3%5D%5Bdata%5D=course_mode.name&amp;columns%5B3%5D%5Bname%5D=&amp;columns%5B3%5D%5Bsearchable%5D=true&amp;columns%5B3%5D%5Borderable%5D=false&amp;columns%5B3%5D%5Bsearch%5D%5Bvalue%5D=&amp;columns%5B3%5D%5Bsearch%5D%5Bregex%5D=false&amp;columns%5B4%5D%5Bdata%5D=zoom_link&amp;columns%5B4%5D%5Bname%5D=&amp;columns%5B4%5D%5Bsearchable%5D=true&amp;columns%5B4%5D%5Borderable%5D=false&amp;columns%5B4%5D%5Bsearch%5D%5Bvalue%5D=&amp;columns%5B4%5D%5Bsearch%5D%5Bregex%5D=false&amp;columns%5B5%5D%5Bdata%5D=total_combined_batches&amp;columns%5B5%5D%5Bname%5D=&amp;columns%5B5%5D%5Bsearchable%5D=true&amp;columns%5B5%5D%5Borderable%5D=false&amp;columns%5B5%5D%5Bsearch%5D%5Bvalue%5D=&amp;columns%5B5%5D%5Bsearch%5D%5Bregex%5D=false&amp;columns%5B6%5D%5Bdata%5D=&amp;colum</w:t>
-      </w:r>
-      <w:r>
-        <w:rPr>
-          <w:sz w:val="20"/>
-          <w:szCs w:val="20"/>
-        </w:rPr>
-        <w:lastRenderedPageBreak/>
-        <w:t>ns%5B6%5D%5Bname%5D=&amp;columns%5B6%5D%5Bsearchable%5D=true&amp;columns%5B6%5D%5Borderable%5D=false&amp;columns%5B6%5D%5Bsearch%5D%5Bvalue%5D=&amp;columns%5B6%5D%5Bsearch%5D%5Bregex%5D=false&amp;start=0&amp;length=10&amp;search%5Bvalue%5D=&amp;search%5Bregex%5D=false&amp;_=1753018158729</w:t>
+        <w:t>lecture/select-paginate-advanced?draw=1&amp;columns%5B0%5D%5Bdata%5D=topic&amp;columns%5B0%5D%5Bname%5D=&amp;columns%5B0%5D%5Bsearchable%5D=true&amp;columns%5B0%5D%5Borderable%5D=false&amp;columns%5B0%5D%5Bsearch%5D%5Bvalue%5D=&amp;columns%5B0%5D%5Bsearch%5D%5Bregex%5D=false&amp;columns%5B1%5D%5Bdata%5D=batch_date&amp;columns%5B1%5D%5Bname%5D=&amp;columns%5B1%5D%5Bsearchable%5D=true&amp;columns%5B1%5D%5Borderable%5D=false&amp;columns%5B1%5D%5Bsearch%5D%5Bvalue%5D=&amp;columns%5B1%5D%5Bsearch%5D%5Bregex%5D=false&amp;columns%5B2%5D%5Bdata%5D=batch_time.name&amp;columns%5B2%5D%5Bname%5D=&amp;columns%5B2%5D%5Bsearchable%5D=true&amp;columns%5B2%5D%5Borderable%5D=false&amp;columns%5B2%5D%5Bsearch%5D%5Bvalue%5D=&amp;columns%5B2%5D%5Bsearch%5D%5Bregex%5D=false&amp;columns%5B3%5D%5Bdata%5D=course_mode.name&amp;columns%5B3%5D%5Bname%5D=&amp;columns%5B3%5D%5Bsearchable%5D=true&amp;columns%5B3%5D%5Borderable%5D=false&amp;columns%5B3%5D%5Bsearch%5D%5Bvalue%5D=&amp;columns%5B3%5D%5Bsearch%5D%5Bregex%5D=false&amp;columns%5B4%5D%5Bdata%5D=zoom_link&amp;columns%5B4%5D%5Bname%5D=&amp;columns%5B4%5D%5Bsearchable%5D=true&amp;columns%5B4%5D%5Borderable%5D=false&amp;columns%5B4%5D%5Bsearch%5D%5Bvalue%5D=&amp;columns%5B4%5D%5Bsearch%5D%5Bregex%5D=false&amp;columns%5B5%5D%5Bdata%5D=total_combined_batches&amp;columns%5B5%5D%5Bname%5D=&amp;columns%5B5%5D%5Bsearchable%5D=true&amp;columns%5B5%5D%5Borderable%5D=false&amp;columns%5B5%5D%5Bsearch%5D%5Bvalue%5D=&amp;columns%5B5%5D%5Bsearch%5D%5Bregex%5D=false&amp;columns%5B6%5D%5Bdata%5D=&amp;columns%5B6%5D%5Bname%5D=&amp;columns%5B6%5D%5Bsearchable%5D=true&amp;columns%5B6%5D%5Borderable%5D=false&amp;columns%5B6%5D%5Bsearch%5D%5Bvalue%5D=&amp;columns%5B6%5D%5Bsearch%5D%5Bregex%5D=false&amp;start=0&amp;length=10&amp;search%5Bvalue%5D=&amp;search%5Bregex%5D=false&amp;_=1753018158729</w:t>
       </w:r>
     </w:p>
     <w:p>
@@ -468,16 +615,6 @@
           <w:szCs w:val="20"/>
         </w:rPr>
       </w:pPr>
-    </w:p>
-    <w:p>
-      <w:pPr>
-        <w:rPr>
-          <w:b/>
-          <w:bCs/>
-          <w:sz w:val="20"/>
-          <w:szCs w:val="20"/>
-        </w:rPr>
-      </w:pPr>
       <w:r>
         <w:rPr>
           <w:b/>
@@ -486,193 +623,102 @@
           <w:sz w:val="20"/>
           <w:szCs w:val="20"/>
         </w:rPr>
+        <w:lastRenderedPageBreak/>
         <mc:AlternateContent>
-          <mc:Choice Requires="wpi">
+          <mc:Choice Requires="wps">
             <w:drawing>
-              <wp:anchor distT="0" distB="0" distL="114300" distR="114300" simplePos="0" relativeHeight="251711488" behindDoc="0" locked="0" layoutInCell="1" allowOverlap="1" wp14:anchorId="5A252838" wp14:editId="5E84D16C">
+              <wp:anchor distT="0" distB="0" distL="114300" distR="114300" simplePos="0" relativeHeight="251730944" behindDoc="0" locked="0" layoutInCell="1" allowOverlap="1" wp14:anchorId="58D08203" wp14:editId="6D18D847">
                 <wp:simplePos x="0" y="0"/>
                 <wp:positionH relativeFrom="page">
-                  <wp:posOffset>506091</wp:posOffset>
+                  <wp:posOffset>5775960</wp:posOffset>
                 </wp:positionH>
                 <wp:positionV relativeFrom="page">
-                  <wp:posOffset>6068631</wp:posOffset>
+                  <wp:posOffset>1055370</wp:posOffset>
                 </wp:positionV>
-                <wp:extent cx="360" cy="360"/>
-                <wp:effectExtent l="38100" t="38100" r="38100" b="38100"/>
+                <wp:extent cx="1558290" cy="1626870"/>
+                <wp:effectExtent l="19050" t="19050" r="41910" b="240030"/>
                 <wp:wrapNone/>
-                <wp:docPr id="418964420" name="Ink 20"/>
+                <wp:docPr id="1620659467" name="Speech Bubble: Oval 2"/>
                 <wp:cNvGraphicFramePr/>
                 <a:graphic xmlns:a="http://schemas.openxmlformats.org/drawingml/2006/main">
-                  <a:graphicData uri="http://schemas.microsoft.com/office/word/2010/wordprocessingInk">
-                    <w14:contentPart bwMode="auto" r:id="rId6">
-                      <w14:nvContentPartPr>
-                        <w14:cNvContentPartPr/>
-                      </w14:nvContentPartPr>
-                      <w14:xfrm>
-                        <a:off x="0" y="0"/>
-                        <a:ext cx="360" cy="360"/>
-                      </w14:xfrm>
-                    </w14:contentPart>
+                  <a:graphicData uri="http://schemas.microsoft.com/office/word/2010/wordprocessingShape">
+                    <wps:wsp>
+                      <wps:cNvSpPr/>
+                      <wps:spPr>
+                        <a:xfrm>
+                          <a:off x="0" y="0"/>
+                          <a:ext cx="1558290" cy="1626870"/>
+                        </a:xfrm>
+                        <a:prstGeom prst="wedgeEllipseCallout">
+                          <a:avLst/>
+                        </a:prstGeom>
+                      </wps:spPr>
+                      <wps:style>
+                        <a:lnRef idx="2">
+                          <a:schemeClr val="accent1">
+                            <a:shade val="15000"/>
+                          </a:schemeClr>
+                        </a:lnRef>
+                        <a:fillRef idx="1">
+                          <a:schemeClr val="accent1"/>
+                        </a:fillRef>
+                        <a:effectRef idx="0">
+                          <a:schemeClr val="accent1"/>
+                        </a:effectRef>
+                        <a:fontRef idx="minor">
+                          <a:schemeClr val="lt1"/>
+                        </a:fontRef>
+                      </wps:style>
+                      <wps:txbx>
+                        <w:txbxContent>
+                          <w:p>
+                            <w:pPr>
+                              <w:jc w:val="center"/>
+                            </w:pPr>
+                            <w:r>
+                              <w:t>Static values or displayed mock data or no dynamic data</w:t>
+                            </w:r>
+                          </w:p>
+                        </w:txbxContent>
+                      </wps:txbx>
+                      <wps:bodyPr rot="0" spcFirstLastPara="0" vertOverflow="overflow" horzOverflow="overflow" vert="horz" wrap="square" lIns="91440" tIns="45720" rIns="91440" bIns="45720" numCol="1" spcCol="0" rtlCol="0" fromWordArt="0" anchor="ctr" anchorCtr="0" forceAA="0" compatLnSpc="1">
+                        <a:prstTxWarp prst="textNoShape">
+                          <a:avLst/>
+                        </a:prstTxWarp>
+                        <a:noAutofit/>
+                      </wps:bodyPr>
+                    </wps:wsp>
                   </a:graphicData>
                 </a:graphic>
+                <wp14:sizeRelH relativeFrom="margin">
+                  <wp14:pctWidth>0</wp14:pctWidth>
+                </wp14:sizeRelH>
+                <wp14:sizeRelV relativeFrom="margin">
+                  <wp14:pctHeight>0</wp14:pctHeight>
+                </wp14:sizeRelV>
               </wp:anchor>
             </w:drawing>
           </mc:Choice>
           <mc:Fallback>
             <w:pict>
-              <v:shapetype w14:anchorId="22D94902" id="_x0000_t75" coordsize="21600,21600" o:spt="75" o:preferrelative="t" path="m@4@5l@4@11@9@11@9@5xe" filled="f" stroked="f">
-                <v:stroke joinstyle="miter"/>
-                <v:formulas>
-                  <v:f eqn="if lineDrawn pixelLineWidth 0"/>
-                  <v:f eqn="sum @0 1 0"/>
-                  <v:f eqn="sum 0 0 @1"/>
-                  <v:f eqn="prod @2 1 2"/>
-                  <v:f eqn="prod @3 21600 pixelWidth"/>
-                  <v:f eqn="prod @3 21600 pixelHeight"/>
-                  <v:f eqn="sum @0 0 1"/>
-                  <v:f eqn="prod @6 1 2"/>
-                  <v:f eqn="prod @7 21600 pixelWidth"/>
-                  <v:f eqn="sum @8 21600 0"/>
-                  <v:f eqn="prod @7 21600 pixelHeight"/>
-                  <v:f eqn="sum @10 21600 0"/>
-                </v:formulas>
-                <v:path o:extrusionok="f" gradientshapeok="t" o:connecttype="rect"/>
-                <o:lock v:ext="edit" aspectratio="t"/>
-              </v:shapetype>
-              <v:shape id="Ink 20" o:spid="_x0000_s1026" type="#_x0000_t75" style="position:absolute;margin-left:39.35pt;margin-top:477.35pt;width:1.05pt;height:1.05pt;z-index:251711488;visibility:visible;mso-wrap-style:square;mso-wrap-distance-left:9pt;mso-wrap-distance-top:0;mso-wrap-distance-right:9pt;mso-wrap-distance-bottom:0;mso-position-horizontal:absolute;mso-position-horizontal-relative:page;mso-position-vertical:absolute;mso-position-vertical-relative:page" o:gfxdata="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">
-                <v:imagedata r:id="rId7" o:title=""/>
+              <v:shape w14:anchorId="58D08203" id="Speech Bubble: Oval 2" o:spid="_x0000_s1027" type="#_x0000_t63" style="position:absolute;margin-left:454.8pt;margin-top:83.1pt;width:122.7pt;height:128.1pt;z-index:251730944;visibility:visible;mso-wrap-style:square;mso-width-percent:0;mso-height-percent:0;mso-wrap-distance-left:9pt;mso-wrap-distance-top:0;mso-wrap-distance-right:9pt;mso-wrap-distance-bottom:0;mso-position-horizontal:absolute;mso-position-horizontal-relative:page;mso-position-vertical:absolute;mso-position-vertical-relative:page;mso-width-percent:0;mso-height-percent:0;mso-width-relative:margin;mso-height-relative:margin;v-text-anchor:middle" o:gfxdata="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" adj="6300,24300" fillcolor="#4472c4 [3204]" strokecolor="#09101d [484]" strokeweight="1pt">
+                <v:textbox>
+                  <w:txbxContent>
+                    <w:p>
+                      <w:pPr>
+                        <w:jc w:val="center"/>
+                      </w:pPr>
+                      <w:r>
+                        <w:t>Static values or displayed mock data or no dynamic data</w:t>
+                      </w:r>
+                    </w:p>
+                  </w:txbxContent>
+                </v:textbox>
                 <w10:wrap anchorx="page" anchory="page"/>
               </v:shape>
             </w:pict>
           </mc:Fallback>
         </mc:AlternateContent>
-      </w:r>
-      <w:r>
-        <w:rPr>
-          <w:b/>
-          <w:bCs/>
-          <w:noProof/>
-          <w:sz w:val="20"/>
-          <w:szCs w:val="20"/>
-        </w:rPr>
-        <mc:AlternateContent>
-          <mc:Choice Requires="wpi">
-            <w:drawing>
-              <wp:anchor distT="0" distB="0" distL="114300" distR="114300" simplePos="0" relativeHeight="251710464" behindDoc="0" locked="0" layoutInCell="1" allowOverlap="1" wp14:anchorId="2862F759" wp14:editId="77B7E65F">
-                <wp:simplePos x="0" y="0"/>
-                <wp:positionH relativeFrom="page">
-                  <wp:posOffset>4647891</wp:posOffset>
-                </wp:positionH>
-                <wp:positionV relativeFrom="page">
-                  <wp:posOffset>9024231</wp:posOffset>
-                </wp:positionV>
-                <wp:extent cx="360" cy="360"/>
-                <wp:effectExtent l="38100" t="38100" r="38100" b="38100"/>
-                <wp:wrapNone/>
-                <wp:docPr id="1319611132" name="Ink 19"/>
-                <wp:cNvGraphicFramePr/>
-                <a:graphic xmlns:a="http://schemas.openxmlformats.org/drawingml/2006/main">
-                  <a:graphicData uri="http://schemas.microsoft.com/office/word/2010/wordprocessingInk">
-                    <w14:contentPart bwMode="auto" r:id="rId8">
-                      <w14:nvContentPartPr>
-                        <w14:cNvContentPartPr/>
-                      </w14:nvContentPartPr>
-                      <w14:xfrm>
-                        <a:off x="0" y="0"/>
-                        <a:ext cx="360" cy="360"/>
-                      </w14:xfrm>
-                    </w14:contentPart>
-                  </a:graphicData>
-                </a:graphic>
-              </wp:anchor>
-            </w:drawing>
-          </mc:Choice>
-          <mc:Fallback>
-            <w:pict>
-              <v:shape w14:anchorId="2C52B8B6" id="Ink 19" o:spid="_x0000_s1026" type="#_x0000_t75" style="position:absolute;margin-left:365.5pt;margin-top:710.05pt;width:1.05pt;height:1.05pt;z-index:251710464;visibility:visible;mso-wrap-style:square;mso-wrap-distance-left:9pt;mso-wrap-distance-top:0;mso-wrap-distance-right:9pt;mso-wrap-distance-bottom:0;mso-position-horizontal:absolute;mso-position-horizontal-relative:page;mso-position-vertical:absolute;mso-position-vertical-relative:page" o:gfxdata="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">
-                <v:imagedata r:id="rId7" o:title=""/>
-                <w10:wrap anchorx="page" anchory="page"/>
-              </v:shape>
-            </w:pict>
-          </mc:Fallback>
-        </mc:AlternateContent>
-      </w:r>
-      <w:r>
-        <w:rPr>
-          <w:b/>
-          <w:bCs/>
-          <w:noProof/>
-          <w:sz w:val="20"/>
-          <w:szCs w:val="20"/>
-        </w:rPr>
-        <mc:AlternateContent>
-          <mc:Choice Requires="wpi">
-            <w:drawing>
-              <wp:anchor distT="0" distB="0" distL="114300" distR="114300" simplePos="0" relativeHeight="251709440" behindDoc="0" locked="0" layoutInCell="1" allowOverlap="1" wp14:anchorId="650DD0EE" wp14:editId="5E153591">
-                <wp:simplePos x="0" y="0"/>
-                <wp:positionH relativeFrom="page">
-                  <wp:posOffset>4381491</wp:posOffset>
-                </wp:positionH>
-                <wp:positionV relativeFrom="page">
-                  <wp:posOffset>9024231</wp:posOffset>
-                </wp:positionV>
-                <wp:extent cx="360" cy="360"/>
-                <wp:effectExtent l="38100" t="38100" r="38100" b="38100"/>
-                <wp:wrapNone/>
-                <wp:docPr id="1844656436" name="Ink 18"/>
-                <wp:cNvGraphicFramePr/>
-                <a:graphic xmlns:a="http://schemas.openxmlformats.org/drawingml/2006/main">
-                  <a:graphicData uri="http://schemas.microsoft.com/office/word/2010/wordprocessingInk">
-                    <w14:contentPart bwMode="auto" r:id="rId9">
-                      <w14:nvContentPartPr>
-                        <w14:cNvContentPartPr/>
-                      </w14:nvContentPartPr>
-                      <w14:xfrm>
-                        <a:off x="0" y="0"/>
-                        <a:ext cx="360" cy="360"/>
-                      </w14:xfrm>
-                    </w14:contentPart>
-                  </a:graphicData>
-                </a:graphic>
-              </wp:anchor>
-            </w:drawing>
-          </mc:Choice>
-          <mc:Fallback>
-            <w:pict>
-              <v:shape w14:anchorId="43C8F81E" id="Ink 18" o:spid="_x0000_s1026" type="#_x0000_t75" style="position:absolute;margin-left:344.5pt;margin-top:710.05pt;width:1.05pt;height:1.05pt;z-index:251709440;visibility:visible;mso-wrap-style:square;mso-wrap-distance-left:9pt;mso-wrap-distance-top:0;mso-wrap-distance-right:9pt;mso-wrap-distance-bottom:0;mso-position-horizontal:absolute;mso-position-horizontal-relative:page;mso-position-vertical:absolute;mso-position-vertical-relative:page" o:gfxdata="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">
-                <v:imagedata r:id="rId7" o:title=""/>
-                <w10:wrap anchorx="page" anchory="page"/>
-              </v:shape>
-            </w:pict>
-          </mc:Fallback>
-        </mc:AlternateContent>
-      </w:r>
-      <w:r>
-        <w:rPr>
-          <w:b/>
-          <w:bCs/>
-          <w:sz w:val="20"/>
-          <w:szCs w:val="20"/>
-        </w:rPr>
-        <w:t xml:space="preserve">* </w:t>
-      </w:r>
-      <w:r>
-        <w:rPr>
-          <w:b/>
-          <w:bCs/>
-          <w:sz w:val="20"/>
-          <w:szCs w:val="20"/>
-        </w:rPr>
-        <w:t xml:space="preserve"> </w:t>
-      </w:r>
-      <w:r>
-        <w:rPr>
-          <w:b/>
-          <w:bCs/>
-          <w:sz w:val="20"/>
-          <w:szCs w:val="20"/>
-        </w:rPr>
-        <w:t>Image red Mark indicated static values or mock data or no data available.</w:t>
       </w:r>
     </w:p>
     <w:p>
@@ -706,7 +752,7 @@
                 <wp:cNvGraphicFramePr/>
                 <a:graphic xmlns:a="http://schemas.openxmlformats.org/drawingml/2006/main">
                   <a:graphicData uri="http://schemas.microsoft.com/office/word/2010/wordprocessingInk">
-                    <w14:contentPart bwMode="auto" r:id="rId10">
+                    <w14:contentPart bwMode="auto" r:id="rId8">
                       <w14:nvContentPartPr>
                         <w14:cNvContentPartPr/>
                       </w14:nvContentPartPr>
@@ -722,8 +768,8 @@
           </mc:Choice>
           <mc:Fallback>
             <w:pict>
-              <v:shape w14:anchorId="68E6FF75" id="Ink 59" o:spid="_x0000_s1026" type="#_x0000_t75" style="position:absolute;margin-left:130.25pt;margin-top:401.75pt;width:337.4pt;height:44.25pt;z-index:251692032;visibility:visible;mso-wrap-style:square;mso-wrap-distance-left:9pt;mso-wrap-distance-top:0;mso-wrap-distance-right:9pt;mso-wrap-distance-bottom:0;mso-position-horizontal:absolute;mso-position-horizontal-relative:page;mso-position-vertical:absolute;mso-position-vertical-relative:page" o:gfxdata="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">
-                <v:imagedata r:id="rId11" o:title=""/>
+              <v:shape w14:anchorId="3C0C23E6" id="Ink 59" o:spid="_x0000_s1026" type="#_x0000_t75" style="position:absolute;margin-left:130.25pt;margin-top:401.75pt;width:337.4pt;height:44.25pt;z-index:251692032;visibility:visible;mso-wrap-style:square;mso-wrap-distance-left:9pt;mso-wrap-distance-top:0;mso-wrap-distance-right:9pt;mso-wrap-distance-bottom:0;mso-position-horizontal:absolute;mso-position-horizontal-relative:page;mso-position-vertical:absolute;mso-position-vertical-relative:page" o:gfxdata="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">
+                <v:imagedata r:id="rId9" o:title=""/>
                 <w10:wrap anchorx="page" anchory="page"/>
               </v:shape>
             </w:pict>
@@ -754,7 +800,7 @@
                 <wp:cNvGraphicFramePr/>
                 <a:graphic xmlns:a="http://schemas.openxmlformats.org/drawingml/2006/main">
                   <a:graphicData uri="http://schemas.microsoft.com/office/word/2010/wordprocessingInk">
-                    <w14:contentPart bwMode="auto" r:id="rId12">
+                    <w14:contentPart bwMode="auto" r:id="rId10">
                       <w14:nvContentPartPr>
                         <w14:cNvContentPartPr/>
                       </w14:nvContentPartPr>
@@ -773,8 +819,8 @@
           </mc:Choice>
           <mc:Fallback>
             <w:pict>
-              <v:shape w14:anchorId="1D0F822E" id="Ink 50" o:spid="_x0000_s1026" type="#_x0000_t75" style="position:absolute;margin-left:367.45pt;margin-top:279.4pt;width:103.55pt;height:92.85pt;z-index:251686912;visibility:visible;mso-wrap-style:square;mso-height-percent:0;mso-wrap-distance-left:9pt;mso-wrap-distance-top:0;mso-wrap-distance-right:9pt;mso-wrap-distance-bottom:0;mso-position-horizontal:absolute;mso-position-horizontal-relative:page;mso-position-vertical:absolute;mso-position-vertical-relative:page;mso-height-percent:0;mso-height-relative:margin" o:gfxdata="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">
-                <v:imagedata r:id="rId13" o:title=""/>
+              <v:shape w14:anchorId="448AA5FB" id="Ink 50" o:spid="_x0000_s1026" type="#_x0000_t75" style="position:absolute;margin-left:367.45pt;margin-top:279.4pt;width:103.55pt;height:92.85pt;z-index:251686912;visibility:visible;mso-wrap-style:square;mso-height-percent:0;mso-wrap-distance-left:9pt;mso-wrap-distance-top:0;mso-wrap-distance-right:9pt;mso-wrap-distance-bottom:0;mso-position-horizontal:absolute;mso-position-horizontal-relative:page;mso-position-vertical:absolute;mso-position-vertical-relative:page;mso-height-percent:0;mso-height-relative:margin" o:gfxdata="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">
+                <v:imagedata r:id="rId11" o:title=""/>
                 <w10:wrap anchorx="page" anchory="page"/>
               </v:shape>
             </w:pict>
@@ -805,7 +851,7 @@
                 <wp:cNvGraphicFramePr/>
                 <a:graphic xmlns:a="http://schemas.openxmlformats.org/drawingml/2006/main">
                   <a:graphicData uri="http://schemas.microsoft.com/office/word/2010/wordprocessingInk">
-                    <w14:contentPart bwMode="auto" r:id="rId14">
+                    <w14:contentPart bwMode="auto" r:id="rId12">
                       <w14:nvContentPartPr>
                         <w14:cNvContentPartPr/>
                       </w14:nvContentPartPr>
@@ -821,8 +867,8 @@
           </mc:Choice>
           <mc:Fallback>
             <w:pict>
-              <v:shape w14:anchorId="22CA7EEC" id="Ink 53" o:spid="_x0000_s1026" type="#_x0000_t75" style="position:absolute;margin-left:302.95pt;margin-top:201pt;width:168.05pt;height:45.95pt;z-index:251689984;visibility:visible;mso-wrap-style:square;mso-wrap-distance-left:9pt;mso-wrap-distance-top:0;mso-wrap-distance-right:9pt;mso-wrap-distance-bottom:0;mso-position-horizontal:absolute;mso-position-horizontal-relative:page;mso-position-vertical:absolute;mso-position-vertical-relative:page" o:gfxdata="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">
-                <v:imagedata r:id="rId15" o:title=""/>
+              <v:shape w14:anchorId="0ED70424" id="Ink 53" o:spid="_x0000_s1026" type="#_x0000_t75" style="position:absolute;margin-left:302.95pt;margin-top:201pt;width:168.05pt;height:45.95pt;z-index:251689984;visibility:visible;mso-wrap-style:square;mso-wrap-distance-left:9pt;mso-wrap-distance-top:0;mso-wrap-distance-right:9pt;mso-wrap-distance-bottom:0;mso-position-horizontal:absolute;mso-position-horizontal-relative:page;mso-position-vertical:absolute;mso-position-vertical-relative:page" o:gfxdata="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">
+                <v:imagedata r:id="rId13" o:title=""/>
                 <w10:wrap anchorx="page" anchory="page"/>
               </v:shape>
             </w:pict>
@@ -853,7 +899,7 @@
                 <wp:cNvGraphicFramePr/>
                 <a:graphic xmlns:a="http://schemas.openxmlformats.org/drawingml/2006/main">
                   <a:graphicData uri="http://schemas.microsoft.com/office/word/2010/wordprocessingInk">
-                    <w14:contentPart bwMode="auto" r:id="rId16">
+                    <w14:contentPart bwMode="auto" r:id="rId14">
                       <w14:nvContentPartPr>
                         <w14:cNvContentPartPr/>
                       </w14:nvContentPartPr>
@@ -875,8 +921,8 @@
           </mc:Choice>
           <mc:Fallback>
             <w:pict>
-              <v:shape w14:anchorId="42F38F9D" id="Ink 40" o:spid="_x0000_s1026" type="#_x0000_t75" style="position:absolute;margin-left:190pt;margin-top:222pt;width:55.1pt;height:24.85pt;z-index:251682816;visibility:visible;mso-wrap-style:square;mso-width-percent:0;mso-height-percent:0;mso-wrap-distance-left:9pt;mso-wrap-distance-top:0;mso-wrap-distance-right:9pt;mso-wrap-distance-bottom:0;mso-position-horizontal:absolute;mso-position-horizontal-relative:page;mso-position-vertical:absolute;mso-position-vertical-relative:page;mso-width-percent:0;mso-height-percent:0;mso-width-relative:margin;mso-height-relative:margin" o:gfxdata="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">
-                <v:imagedata r:id="rId17" o:title=""/>
+              <v:shape w14:anchorId="209DE02D" id="Ink 40" o:spid="_x0000_s1026" type="#_x0000_t75" style="position:absolute;margin-left:190pt;margin-top:222pt;width:55.1pt;height:24.85pt;z-index:251682816;visibility:visible;mso-wrap-style:square;mso-width-percent:0;mso-height-percent:0;mso-wrap-distance-left:9pt;mso-wrap-distance-top:0;mso-wrap-distance-right:9pt;mso-wrap-distance-bottom:0;mso-position-horizontal:absolute;mso-position-horizontal-relative:page;mso-position-vertical:absolute;mso-position-vertical-relative:page;mso-width-percent:0;mso-height-percent:0;mso-width-relative:margin;mso-height-relative:margin" o:gfxdata="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">
+                <v:imagedata r:id="rId15" o:title=""/>
                 <w10:wrap anchorx="page" anchory="page"/>
               </v:shape>
             </w:pict>
@@ -907,7 +953,7 @@
                 <wp:cNvGraphicFramePr/>
                 <a:graphic xmlns:a="http://schemas.openxmlformats.org/drawingml/2006/main">
                   <a:graphicData uri="http://schemas.microsoft.com/office/word/2010/wordprocessingInk">
-                    <w14:contentPart bwMode="auto" r:id="rId18">
+                    <w14:contentPart bwMode="auto" r:id="rId16">
                       <w14:nvContentPartPr>
                         <w14:cNvContentPartPr/>
                       </w14:nvContentPartPr>
@@ -923,8 +969,8 @@
           </mc:Choice>
           <mc:Fallback>
             <w:pict>
-              <v:shape w14:anchorId="4467F7BF" id="Ink 38" o:spid="_x0000_s1026" type="#_x0000_t75" style="position:absolute;margin-left:130.25pt;margin-top:222pt;width:60.8pt;height:26.4pt;z-index:251680768;visibility:visible;mso-wrap-style:square;mso-wrap-distance-left:9pt;mso-wrap-distance-top:0;mso-wrap-distance-right:9pt;mso-wrap-distance-bottom:0;mso-position-horizontal:absolute;mso-position-horizontal-relative:page;mso-position-vertical:absolute;mso-position-vertical-relative:page" o:gfxdata="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">
-                <v:imagedata r:id="rId19" o:title=""/>
+              <v:shape w14:anchorId="163B8996" id="Ink 38" o:spid="_x0000_s1026" type="#_x0000_t75" style="position:absolute;margin-left:130.25pt;margin-top:222pt;width:60.8pt;height:26.4pt;z-index:251680768;visibility:visible;mso-wrap-style:square;mso-wrap-distance-left:9pt;mso-wrap-distance-top:0;mso-wrap-distance-right:9pt;mso-wrap-distance-bottom:0;mso-position-horizontal:absolute;mso-position-horizontal-relative:page;mso-position-vertical:absolute;mso-position-vertical-relative:page" o:gfxdata="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">
+                <v:imagedata r:id="rId17" o:title=""/>
                 <w10:wrap anchorx="page" anchory="page"/>
               </v:shape>
             </w:pict>
@@ -961,7 +1007,7 @@
                     <pic:cNvPicPr/>
                   </pic:nvPicPr>
                   <pic:blipFill>
-                    <a:blip r:embed="rId20"/>
+                    <a:blip r:embed="rId18"/>
                     <a:stretch>
                       <a:fillRect/>
                     </a:stretch>
@@ -1011,7 +1057,7 @@
                 <wp:cNvGraphicFramePr/>
                 <a:graphic xmlns:a="http://schemas.openxmlformats.org/drawingml/2006/main">
                   <a:graphicData uri="http://schemas.microsoft.com/office/word/2010/wordprocessingInk">
-                    <w14:contentPart bwMode="auto" r:id="rId21">
+                    <w14:contentPart bwMode="auto" r:id="rId19">
                       <w14:nvContentPartPr>
                         <w14:cNvContentPartPr/>
                       </w14:nvContentPartPr>
@@ -1027,8 +1073,8 @@
           </mc:Choice>
           <mc:Fallback>
             <w:pict>
-              <v:shape w14:anchorId="3BD5BDDB" id="Ink 51" o:spid="_x0000_s1026" type="#_x0000_t75" style="position:absolute;margin-left:332.15pt;margin-top:567.5pt;width:1.05pt;height:1.05pt;z-index:251687936;visibility:visible;mso-wrap-style:square;mso-wrap-distance-left:9pt;mso-wrap-distance-top:0;mso-wrap-distance-right:9pt;mso-wrap-distance-bottom:0;mso-position-horizontal:absolute;mso-position-horizontal-relative:page;mso-position-vertical:absolute;mso-position-vertical-relative:page" o:gfxdata="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">
-                <v:imagedata r:id="rId22" o:title=""/>
+              <v:shape w14:anchorId="5872BF3D" id="Ink 51" o:spid="_x0000_s1026" type="#_x0000_t75" style="position:absolute;margin-left:332.15pt;margin-top:567.5pt;width:1.05pt;height:1.05pt;z-index:251687936;visibility:visible;mso-wrap-style:square;mso-wrap-distance-left:9pt;mso-wrap-distance-top:0;mso-wrap-distance-right:9pt;mso-wrap-distance-bottom:0;mso-position-horizontal:absolute;mso-position-horizontal-relative:page;mso-position-vertical:absolute;mso-position-vertical-relative:page" o:gfxdata="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">
+                <v:imagedata r:id="rId20" o:title=""/>
                 <w10:wrap anchorx="page" anchory="page"/>
               </v:shape>
             </w:pict>
@@ -1093,7 +1139,7 @@
           <w:u w:val="single"/>
         </w:rPr>
         <w:drawing>
-          <wp:anchor distT="0" distB="0" distL="114300" distR="114300" simplePos="0" relativeHeight="251694080" behindDoc="0" locked="0" layoutInCell="1" allowOverlap="1" wp14:anchorId="493515AF" wp14:editId="64DC0C73">
+          <wp:anchor distT="0" distB="0" distL="114300" distR="114300" simplePos="0" relativeHeight="251694080" behindDoc="0" locked="0" layoutInCell="1" allowOverlap="1" wp14:anchorId="493515AF" wp14:editId="66B58666">
             <wp:simplePos x="0" y="0"/>
             <wp:positionH relativeFrom="page">
               <wp:posOffset>838200</wp:posOffset>
@@ -1116,7 +1162,7 @@
                     <pic:cNvPicPr/>
                   </pic:nvPicPr>
                   <pic:blipFill>
-                    <a:blip r:embed="rId23"/>
+                    <a:blip r:embed="rId21"/>
                     <a:stretch>
                       <a:fillRect/>
                     </a:stretch>
@@ -1183,6 +1229,254 @@
           <w:noProof/>
           <w:u w:val="single"/>
         </w:rPr>
+        <mc:AlternateContent>
+          <mc:Choice Requires="wpi">
+            <w:drawing>
+              <wp:anchor distT="0" distB="0" distL="114300" distR="114300" simplePos="0" relativeHeight="251743232" behindDoc="0" locked="0" layoutInCell="1" allowOverlap="1" wp14:anchorId="5118A642" wp14:editId="73EF1474">
+                <wp:simplePos x="0" y="0"/>
+                <wp:positionH relativeFrom="page">
+                  <wp:posOffset>672465</wp:posOffset>
+                </wp:positionH>
+                <wp:positionV relativeFrom="page">
+                  <wp:posOffset>8799830</wp:posOffset>
+                </wp:positionV>
+                <wp:extent cx="1118870" cy="191770"/>
+                <wp:effectExtent l="38100" t="38100" r="43180" b="36830"/>
+                <wp:wrapNone/>
+                <wp:docPr id="1927897482" name="Ink 22"/>
+                <wp:cNvGraphicFramePr/>
+                <a:graphic xmlns:a="http://schemas.openxmlformats.org/drawingml/2006/main">
+                  <a:graphicData uri="http://schemas.microsoft.com/office/word/2010/wordprocessingInk">
+                    <w14:contentPart bwMode="auto" r:id="rId22">
+                      <w14:nvContentPartPr>
+                        <w14:cNvContentPartPr/>
+                      </w14:nvContentPartPr>
+                      <w14:xfrm>
+                        <a:off x="0" y="0"/>
+                        <a:ext cx="1118870" cy="191770"/>
+                      </w14:xfrm>
+                    </w14:contentPart>
+                  </a:graphicData>
+                </a:graphic>
+              </wp:anchor>
+            </w:drawing>
+          </mc:Choice>
+          <mc:Fallback>
+            <w:pict>
+              <v:shape w14:anchorId="5D73A744" id="Ink 22" o:spid="_x0000_s1026" type="#_x0000_t75" style="position:absolute;margin-left:52.45pt;margin-top:692.4pt;width:89.05pt;height:16.05pt;z-index:251743232;visibility:visible;mso-wrap-style:square;mso-wrap-distance-left:9pt;mso-wrap-distance-top:0;mso-wrap-distance-right:9pt;mso-wrap-distance-bottom:0;mso-position-horizontal:absolute;mso-position-horizontal-relative:page;mso-position-vertical:absolute;mso-position-vertical-relative:page" o:gfxdata="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">
+                <v:imagedata r:id="rId23" o:title=""/>
+                <w10:wrap anchorx="page" anchory="page"/>
+              </v:shape>
+            </w:pict>
+          </mc:Fallback>
+        </mc:AlternateContent>
+      </w:r>
+      <w:r>
+        <w:rPr>
+          <w:b/>
+          <w:bCs/>
+          <w:noProof/>
+          <w:u w:val="single"/>
+        </w:rPr>
+        <mc:AlternateContent>
+          <mc:Choice Requires="wpi">
+            <w:drawing>
+              <wp:anchor distT="0" distB="0" distL="114300" distR="114300" simplePos="0" relativeHeight="251740160" behindDoc="0" locked="0" layoutInCell="1" allowOverlap="1" wp14:anchorId="73C00EEA" wp14:editId="06BBCDFA">
+                <wp:simplePos x="0" y="0"/>
+                <wp:positionH relativeFrom="page">
+                  <wp:posOffset>704260</wp:posOffset>
+                </wp:positionH>
+                <wp:positionV relativeFrom="page">
+                  <wp:posOffset>8781720</wp:posOffset>
+                </wp:positionV>
+                <wp:extent cx="1086480" cy="51480"/>
+                <wp:effectExtent l="38100" t="38100" r="38100" b="43815"/>
+                <wp:wrapNone/>
+                <wp:docPr id="494033697" name="Ink 19"/>
+                <wp:cNvGraphicFramePr/>
+                <a:graphic xmlns:a="http://schemas.openxmlformats.org/drawingml/2006/main">
+                  <a:graphicData uri="http://schemas.microsoft.com/office/word/2010/wordprocessingInk">
+                    <w14:contentPart bwMode="auto" r:id="rId24">
+                      <w14:nvContentPartPr>
+                        <w14:cNvContentPartPr/>
+                      </w14:nvContentPartPr>
+                      <w14:xfrm>
+                        <a:off x="0" y="0"/>
+                        <a:ext cx="1086480" cy="51480"/>
+                      </w14:xfrm>
+                    </w14:contentPart>
+                  </a:graphicData>
+                </a:graphic>
+              </wp:anchor>
+            </w:drawing>
+          </mc:Choice>
+          <mc:Fallback>
+            <w:pict>
+              <v:shape w14:anchorId="06C76344" id="Ink 19" o:spid="_x0000_s1026" type="#_x0000_t75" style="position:absolute;margin-left:54.95pt;margin-top:690.95pt;width:86.55pt;height:5pt;z-index:251740160;visibility:visible;mso-wrap-style:square;mso-wrap-distance-left:9pt;mso-wrap-distance-top:0;mso-wrap-distance-right:9pt;mso-wrap-distance-bottom:0;mso-position-horizontal:absolute;mso-position-horizontal-relative:page;mso-position-vertical:absolute;mso-position-vertical-relative:page" o:gfxdata="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">
+                <v:imagedata r:id="rId25" o:title=""/>
+                <w10:wrap anchorx="page" anchory="page"/>
+              </v:shape>
+            </w:pict>
+          </mc:Fallback>
+        </mc:AlternateContent>
+      </w:r>
+      <w:r>
+        <w:rPr>
+          <w:b/>
+          <w:bCs/>
+          <w:noProof/>
+          <w:u w:val="single"/>
+        </w:rPr>
+        <mc:AlternateContent>
+          <mc:Choice Requires="wps">
+            <w:drawing>
+              <wp:anchor distT="0" distB="0" distL="114300" distR="114300" simplePos="0" relativeHeight="251738112" behindDoc="0" locked="0" layoutInCell="1" allowOverlap="1" wp14:anchorId="25B2A461" wp14:editId="47853167">
+                <wp:simplePos x="0" y="0"/>
+                <wp:positionH relativeFrom="page">
+                  <wp:posOffset>941070</wp:posOffset>
+                </wp:positionH>
+                <wp:positionV relativeFrom="page">
+                  <wp:posOffset>9144000</wp:posOffset>
+                </wp:positionV>
+                <wp:extent cx="3745230" cy="624840"/>
+                <wp:effectExtent l="19050" t="304800" r="45720" b="41910"/>
+                <wp:wrapNone/>
+                <wp:docPr id="1323836895" name="Speech Bubble: Oval 16"/>
+                <wp:cNvGraphicFramePr/>
+                <a:graphic xmlns:a="http://schemas.openxmlformats.org/drawingml/2006/main">
+                  <a:graphicData uri="http://schemas.microsoft.com/office/word/2010/wordprocessingShape">
+                    <wps:wsp>
+                      <wps:cNvSpPr/>
+                      <wps:spPr>
+                        <a:xfrm>
+                          <a:off x="0" y="0"/>
+                          <a:ext cx="3745230" cy="624840"/>
+                        </a:xfrm>
+                        <a:prstGeom prst="wedgeEllipseCallout">
+                          <a:avLst>
+                            <a:gd name="adj1" fmla="val -31245"/>
+                            <a:gd name="adj2" fmla="val -95941"/>
+                          </a:avLst>
+                        </a:prstGeom>
+                      </wps:spPr>
+                      <wps:style>
+                        <a:lnRef idx="2">
+                          <a:schemeClr val="accent1">
+                            <a:shade val="15000"/>
+                          </a:schemeClr>
+                        </a:lnRef>
+                        <a:fillRef idx="1">
+                          <a:schemeClr val="accent1"/>
+                        </a:fillRef>
+                        <a:effectRef idx="0">
+                          <a:schemeClr val="accent1"/>
+                        </a:effectRef>
+                        <a:fontRef idx="minor">
+                          <a:schemeClr val="lt1"/>
+                        </a:fontRef>
+                      </wps:style>
+                      <wps:txbx>
+                        <w:txbxContent>
+                          <w:p>
+                            <w:pPr>
+                              <w:jc w:val="center"/>
+                              <w:rPr>
+                                <w:sz w:val="20"/>
+                                <w:szCs w:val="20"/>
+                              </w:rPr>
+                            </w:pPr>
+                            <w:r>
+                              <w:rPr>
+                                <w:sz w:val="20"/>
+                                <w:szCs w:val="20"/>
+                              </w:rPr>
+                              <w:t xml:space="preserve">Data Table implement with 10 rows length with </w:t>
+                            </w:r>
+                            <w:r>
+                              <w:rPr>
+                                <w:sz w:val="20"/>
+                                <w:szCs w:val="20"/>
+                              </w:rPr>
+                              <w:t xml:space="preserve">paginated API </w:t>
+                            </w:r>
+                            <w:r>
+                              <w:rPr>
+                                <w:sz w:val="20"/>
+                                <w:szCs w:val="20"/>
+                              </w:rPr>
+                              <w:t>draw option</w:t>
+                            </w:r>
+                          </w:p>
+                        </w:txbxContent>
+                      </wps:txbx>
+                      <wps:bodyPr rot="0" spcFirstLastPara="0" vertOverflow="overflow" horzOverflow="overflow" vert="horz" wrap="square" lIns="91440" tIns="45720" rIns="91440" bIns="45720" numCol="1" spcCol="0" rtlCol="0" fromWordArt="0" anchor="ctr" anchorCtr="0" forceAA="0" compatLnSpc="1">
+                        <a:prstTxWarp prst="textNoShape">
+                          <a:avLst/>
+                        </a:prstTxWarp>
+                        <a:noAutofit/>
+                      </wps:bodyPr>
+                    </wps:wsp>
+                  </a:graphicData>
+                </a:graphic>
+                <wp14:sizeRelH relativeFrom="margin">
+                  <wp14:pctWidth>0</wp14:pctWidth>
+                </wp14:sizeRelH>
+                <wp14:sizeRelV relativeFrom="margin">
+                  <wp14:pctHeight>0</wp14:pctHeight>
+                </wp14:sizeRelV>
+              </wp:anchor>
+            </w:drawing>
+          </mc:Choice>
+          <mc:Fallback>
+            <w:pict>
+              <v:shape w14:anchorId="25B2A461" id="Speech Bubble: Oval 16" o:spid="_x0000_s1028" type="#_x0000_t63" style="position:absolute;margin-left:74.1pt;margin-top:10in;width:294.9pt;height:49.2pt;z-index:251738112;visibility:visible;mso-wrap-style:square;mso-width-percent:0;mso-height-percent:0;mso-wrap-distance-left:9pt;mso-wrap-distance-top:0;mso-wrap-distance-right:9pt;mso-wrap-distance-bottom:0;mso-position-horizontal:absolute;mso-position-horizontal-relative:page;mso-position-vertical:absolute;mso-position-vertical-relative:page;mso-width-percent:0;mso-height-percent:0;mso-width-relative:margin;mso-height-relative:margin;v-text-anchor:middle" o:gfxdata="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" adj="4051,-9923" fillcolor="#4472c4 [3204]" strokecolor="#09101d [484]" strokeweight="1pt">
+                <v:textbox>
+                  <w:txbxContent>
+                    <w:p>
+                      <w:pPr>
+                        <w:jc w:val="center"/>
+                        <w:rPr>
+                          <w:sz w:val="20"/>
+                          <w:szCs w:val="20"/>
+                        </w:rPr>
+                      </w:pPr>
+                      <w:r>
+                        <w:rPr>
+                          <w:sz w:val="20"/>
+                          <w:szCs w:val="20"/>
+                        </w:rPr>
+                        <w:t xml:space="preserve">Data Table implement with 10 rows length with </w:t>
+                      </w:r>
+                      <w:r>
+                        <w:rPr>
+                          <w:sz w:val="20"/>
+                          <w:szCs w:val="20"/>
+                        </w:rPr>
+                        <w:t xml:space="preserve">paginated API </w:t>
+                      </w:r>
+                      <w:r>
+                        <w:rPr>
+                          <w:sz w:val="20"/>
+                          <w:szCs w:val="20"/>
+                        </w:rPr>
+                        <w:t>draw option</w:t>
+                      </w:r>
+                    </w:p>
+                  </w:txbxContent>
+                </v:textbox>
+                <w10:wrap anchorx="page" anchory="page"/>
+              </v:shape>
+            </w:pict>
+          </mc:Fallback>
+        </mc:AlternateContent>
+      </w:r>
+      <w:r>
+        <w:rPr>
+          <w:b/>
+          <w:bCs/>
+          <w:noProof/>
+          <w:u w:val="single"/>
+        </w:rPr>
         <w:drawing>
           <wp:anchor distT="0" distB="0" distL="114300" distR="114300" simplePos="0" relativeHeight="251713536" behindDoc="0" locked="0" layoutInCell="1" allowOverlap="1" wp14:anchorId="715D3573" wp14:editId="1FD86C0C">
             <wp:simplePos x="0" y="0"/>
@@ -1207,7 +1501,7 @@
                     <pic:cNvPicPr/>
                   </pic:nvPicPr>
                   <pic:blipFill>
-                    <a:blip r:embed="rId24"/>
+                    <a:blip r:embed="rId26"/>
                     <a:stretch>
                       <a:fillRect/>
                     </a:stretch>
@@ -1242,8 +1536,143 @@
           <w:szCs w:val="20"/>
         </w:rPr>
         <w:lastRenderedPageBreak/>
+        <mc:AlternateContent>
+          <mc:Choice Requires="wps">
+            <w:drawing>
+              <wp:anchor distT="0" distB="0" distL="114300" distR="114300" simplePos="0" relativeHeight="251729920" behindDoc="0" locked="0" layoutInCell="1" allowOverlap="1" wp14:anchorId="612306DA" wp14:editId="50726D03">
+                <wp:simplePos x="0" y="0"/>
+                <wp:positionH relativeFrom="page">
+                  <wp:posOffset>5855970</wp:posOffset>
+                </wp:positionH>
+                <wp:positionV relativeFrom="paragraph">
+                  <wp:posOffset>2526030</wp:posOffset>
+                </wp:positionV>
+                <wp:extent cx="1844040" cy="2282190"/>
+                <wp:effectExtent l="19050" t="19050" r="41910" b="327660"/>
+                <wp:wrapNone/>
+                <wp:docPr id="1958511506" name="Speech Bubble: Oval 18"/>
+                <wp:cNvGraphicFramePr/>
+                <a:graphic xmlns:a="http://schemas.openxmlformats.org/drawingml/2006/main">
+                  <a:graphicData uri="http://schemas.microsoft.com/office/word/2010/wordprocessingShape">
+                    <wps:wsp>
+                      <wps:cNvSpPr/>
+                      <wps:spPr>
+                        <a:xfrm>
+                          <a:off x="0" y="0"/>
+                          <a:ext cx="1844040" cy="2282190"/>
+                        </a:xfrm>
+                        <a:prstGeom prst="wedgeEllipseCallout">
+                          <a:avLst/>
+                        </a:prstGeom>
+                        <a:ln/>
+                      </wps:spPr>
+                      <wps:style>
+                        <a:lnRef idx="2">
+                          <a:schemeClr val="accent1">
+                            <a:shade val="15000"/>
+                          </a:schemeClr>
+                        </a:lnRef>
+                        <a:fillRef idx="1">
+                          <a:schemeClr val="accent1"/>
+                        </a:fillRef>
+                        <a:effectRef idx="0">
+                          <a:schemeClr val="accent1"/>
+                        </a:effectRef>
+                        <a:fontRef idx="minor">
+                          <a:schemeClr val="lt1"/>
+                        </a:fontRef>
+                      </wps:style>
+                      <wps:txbx>
+                        <w:txbxContent>
+                          <w:p>
+                            <w:pPr>
+                              <w:jc w:val="center"/>
+                              <w:rPr>
+                                <w:color w:val="FFF9F9"/>
+                                <w14:textOutline w14:w="9525" w14:cap="rnd" w14:cmpd="sng" w14:algn="ctr">
+                                  <w14:noFill/>
+                                  <w14:prstDash w14:val="solid"/>
+                                  <w14:bevel/>
+                                </w14:textOutline>
+                              </w:rPr>
+                            </w:pPr>
+                            <w:r>
+                              <w:rPr>
+                                <w:color w:val="FFF9F9"/>
+                                <w14:textOutline w14:w="0" w14:cap="flat" w14:cmpd="sng" w14:algn="ctr">
+                                  <w14:noFill/>
+                                  <w14:prstDash w14:val="solid"/>
+                                  <w14:round/>
+                                </w14:textOutline>
+                              </w:rPr>
+                              <w:t>It is just an icon, not edit and take attendance button functionality like as Old UI.</w:t>
+                            </w:r>
+                          </w:p>
+                        </w:txbxContent>
+                      </wps:txbx>
+                      <wps:bodyPr rot="0" spcFirstLastPara="0" vertOverflow="overflow" horzOverflow="overflow" vert="horz" wrap="square" lIns="91440" tIns="45720" rIns="91440" bIns="45720" numCol="1" spcCol="0" rtlCol="0" fromWordArt="0" anchor="t" anchorCtr="0" forceAA="0" compatLnSpc="1">
+                        <a:prstTxWarp prst="textNoShape">
+                          <a:avLst/>
+                        </a:prstTxWarp>
+                        <a:noAutofit/>
+                      </wps:bodyPr>
+                    </wps:wsp>
+                  </a:graphicData>
+                </a:graphic>
+                <wp14:sizeRelH relativeFrom="margin">
+                  <wp14:pctWidth>0</wp14:pctWidth>
+                </wp14:sizeRelH>
+                <wp14:sizeRelV relativeFrom="margin">
+                  <wp14:pctHeight>0</wp14:pctHeight>
+                </wp14:sizeRelV>
+              </wp:anchor>
+            </w:drawing>
+          </mc:Choice>
+          <mc:Fallback>
+            <w:pict>
+              <v:shape w14:anchorId="612306DA" id="Speech Bubble: Oval 18" o:spid="_x0000_s1029" type="#_x0000_t63" style="position:absolute;margin-left:461.1pt;margin-top:198.9pt;width:145.2pt;height:179.7pt;z-index:251729920;visibility:visible;mso-wrap-style:square;mso-width-percent:0;mso-height-percent:0;mso-wrap-distance-left:9pt;mso-wrap-distance-top:0;mso-wrap-distance-right:9pt;mso-wrap-distance-bottom:0;mso-position-horizontal:absolute;mso-position-horizontal-relative:page;mso-position-vertical:absolute;mso-position-vertical-relative:text;mso-width-percent:0;mso-height-percent:0;mso-width-relative:margin;mso-height-relative:margin;v-text-anchor:top" o:gfxdata="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" adj="6300,24300" fillcolor="#4472c4 [3204]" strokecolor="#09101d [484]" strokeweight="1pt">
+                <v:textbox>
+                  <w:txbxContent>
+                    <w:p>
+                      <w:pPr>
+                        <w:jc w:val="center"/>
+                        <w:rPr>
+                          <w:color w:val="FFF9F9"/>
+                          <w14:textOutline w14:w="9525" w14:cap="rnd" w14:cmpd="sng" w14:algn="ctr">
+                            <w14:noFill/>
+                            <w14:prstDash w14:val="solid"/>
+                            <w14:bevel/>
+                          </w14:textOutline>
+                        </w:rPr>
+                      </w:pPr>
+                      <w:r>
+                        <w:rPr>
+                          <w:color w:val="FFF9F9"/>
+                          <w14:textOutline w14:w="0" w14:cap="flat" w14:cmpd="sng" w14:algn="ctr">
+                            <w14:noFill/>
+                            <w14:prstDash w14:val="solid"/>
+                            <w14:round/>
+                          </w14:textOutline>
+                        </w:rPr>
+                        <w:t>It is just an icon, not edit and take attendance button functionality like as Old UI.</w:t>
+                      </w:r>
+                    </w:p>
+                  </w:txbxContent>
+                </v:textbox>
+                <w10:wrap anchorx="page"/>
+              </v:shape>
+            </w:pict>
+          </mc:Fallback>
+        </mc:AlternateContent>
+      </w:r>
+      <w:r>
+        <w:rPr>
+          <w:noProof/>
+          <w:sz w:val="20"/>
+          <w:szCs w:val="20"/>
+        </w:rPr>
         <w:drawing>
-          <wp:anchor distT="0" distB="0" distL="114300" distR="114300" simplePos="0" relativeHeight="251715584" behindDoc="0" locked="0" layoutInCell="1" allowOverlap="1" wp14:anchorId="66E2D667" wp14:editId="220C79AF">
+          <wp:anchor distT="0" distB="0" distL="114300" distR="114300" simplePos="0" relativeHeight="251715584" behindDoc="0" locked="0" layoutInCell="1" allowOverlap="1" wp14:anchorId="66E2D667" wp14:editId="01184E9F">
             <wp:simplePos x="0" y="0"/>
             <wp:positionH relativeFrom="page">
               <wp:posOffset>800100</wp:posOffset>
@@ -1266,7 +1695,7 @@
                     <pic:cNvPicPr/>
                   </pic:nvPicPr>
                   <pic:blipFill>
-                    <a:blip r:embed="rId25"/>
+                    <a:blip r:embed="rId27"/>
                     <a:stretch>
                       <a:fillRect/>
                     </a:stretch>
@@ -1299,10 +1728,262 @@
         <w:rPr>
           <w:b/>
           <w:bCs/>
+          <w:noProof/>
           <w:u w:val="single"/>
         </w:rPr>
+        <mc:AlternateContent>
+          <mc:Choice Requires="wpi">
+            <w:drawing>
+              <wp:anchor distT="0" distB="0" distL="114300" distR="114300" simplePos="0" relativeHeight="251728896" behindDoc="0" locked="0" layoutInCell="1" allowOverlap="1" wp14:anchorId="6AEAF412" wp14:editId="64413DCF">
+                <wp:simplePos x="0" y="0"/>
+                <wp:positionH relativeFrom="page">
+                  <wp:posOffset>-1615560</wp:posOffset>
+                </wp:positionH>
+                <wp:positionV relativeFrom="page">
+                  <wp:posOffset>6438960</wp:posOffset>
+                </wp:positionV>
+                <wp:extent cx="360" cy="360"/>
+                <wp:effectExtent l="38100" t="38100" r="38100" b="38100"/>
+                <wp:wrapNone/>
+                <wp:docPr id="1558825973" name="Ink 16"/>
+                <wp:cNvGraphicFramePr/>
+                <a:graphic xmlns:a="http://schemas.openxmlformats.org/drawingml/2006/main">
+                  <a:graphicData uri="http://schemas.microsoft.com/office/word/2010/wordprocessingInk">
+                    <w14:contentPart bwMode="auto" r:id="rId28">
+                      <w14:nvContentPartPr>
+                        <w14:cNvContentPartPr/>
+                      </w14:nvContentPartPr>
+                      <w14:xfrm>
+                        <a:off x="0" y="0"/>
+                        <a:ext cx="360" cy="360"/>
+                      </w14:xfrm>
+                    </w14:contentPart>
+                  </a:graphicData>
+                </a:graphic>
+              </wp:anchor>
+            </w:drawing>
+          </mc:Choice>
+          <mc:Fallback>
+            <w:pict>
+              <v:shape w14:anchorId="1250FBF2" id="Ink 16" o:spid="_x0000_s1026" type="#_x0000_t75" style="position:absolute;margin-left:-127.7pt;margin-top:506.5pt;width:1.05pt;height:1.05pt;z-index:251728896;visibility:visible;mso-wrap-style:square;mso-wrap-distance-left:9pt;mso-wrap-distance-top:0;mso-wrap-distance-right:9pt;mso-wrap-distance-bottom:0;mso-position-horizontal:absolute;mso-position-horizontal-relative:page;mso-position-vertical:absolute;mso-position-vertical-relative:page" o:gfxdata="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">
+                <v:imagedata r:id="rId20" o:title=""/>
+                <w10:wrap anchorx="page" anchory="page"/>
+              </v:shape>
+            </w:pict>
+          </mc:Fallback>
+        </mc:AlternateContent>
+      </w:r>
+      <w:r>
+        <w:rPr>
+          <w:b/>
+          <w:bCs/>
+          <w:noProof/>
+          <w:u w:val="single"/>
+        </w:rPr>
+        <mc:AlternateContent>
+          <mc:Choice Requires="wpi">
+            <w:drawing>
+              <wp:anchor distT="0" distB="0" distL="114300" distR="114300" simplePos="0" relativeHeight="251727872" behindDoc="0" locked="0" layoutInCell="1" allowOverlap="1" wp14:anchorId="52F09394" wp14:editId="0E38F428">
+                <wp:simplePos x="0" y="0"/>
+                <wp:positionH relativeFrom="page">
+                  <wp:posOffset>6081600</wp:posOffset>
+                </wp:positionH>
+                <wp:positionV relativeFrom="page">
+                  <wp:posOffset>8115120</wp:posOffset>
+                </wp:positionV>
+                <wp:extent cx="220680" cy="360"/>
+                <wp:effectExtent l="38100" t="38100" r="46355" b="38100"/>
+                <wp:wrapNone/>
+                <wp:docPr id="915977220" name="Ink 15"/>
+                <wp:cNvGraphicFramePr/>
+                <a:graphic xmlns:a="http://schemas.openxmlformats.org/drawingml/2006/main">
+                  <a:graphicData uri="http://schemas.microsoft.com/office/word/2010/wordprocessingInk">
+                    <w14:contentPart bwMode="auto" r:id="rId29">
+                      <w14:nvContentPartPr>
+                        <w14:cNvContentPartPr/>
+                      </w14:nvContentPartPr>
+                      <w14:xfrm>
+                        <a:off x="0" y="0"/>
+                        <a:ext cx="220680" cy="360"/>
+                      </w14:xfrm>
+                    </w14:contentPart>
+                  </a:graphicData>
+                </a:graphic>
+              </wp:anchor>
+            </w:drawing>
+          </mc:Choice>
+          <mc:Fallback>
+            <w:pict>
+              <v:shape w14:anchorId="6703D0E3" id="Ink 15" o:spid="_x0000_s1026" type="#_x0000_t75" style="position:absolute;margin-left:478.35pt;margin-top:638.5pt;width:18.4pt;height:1.05pt;z-index:251727872;visibility:visible;mso-wrap-style:square;mso-wrap-distance-left:9pt;mso-wrap-distance-top:0;mso-wrap-distance-right:9pt;mso-wrap-distance-bottom:0;mso-position-horizontal:absolute;mso-position-horizontal-relative:page;mso-position-vertical:absolute;mso-position-vertical-relative:page" o:gfxdata="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">
+                <v:imagedata r:id="rId30" o:title=""/>
+                <w10:wrap anchorx="page" anchory="page"/>
+              </v:shape>
+            </w:pict>
+          </mc:Fallback>
+        </mc:AlternateContent>
+      </w:r>
+      <w:r>
+        <w:rPr>
+          <w:b/>
+          <w:bCs/>
+          <w:noProof/>
+          <w:u w:val="single"/>
+        </w:rPr>
+        <mc:AlternateContent>
+          <mc:Choice Requires="wpi">
+            <w:drawing>
+              <wp:anchor distT="0" distB="0" distL="114300" distR="114300" simplePos="0" relativeHeight="251726848" behindDoc="0" locked="0" layoutInCell="1" allowOverlap="1" wp14:anchorId="2068EF2F" wp14:editId="39FB63DF">
+                <wp:simplePos x="0" y="0"/>
+                <wp:positionH relativeFrom="page">
+                  <wp:posOffset>6301740</wp:posOffset>
+                </wp:positionH>
+                <wp:positionV relativeFrom="page">
+                  <wp:posOffset>5516245</wp:posOffset>
+                </wp:positionV>
+                <wp:extent cx="635" cy="2606675"/>
+                <wp:effectExtent l="38100" t="38100" r="37465" b="41275"/>
+                <wp:wrapNone/>
+                <wp:docPr id="947966545" name="Ink 13"/>
+                <wp:cNvGraphicFramePr/>
+                <a:graphic xmlns:a="http://schemas.openxmlformats.org/drawingml/2006/main">
+                  <a:graphicData uri="http://schemas.microsoft.com/office/word/2010/wordprocessingInk">
+                    <w14:contentPart bwMode="auto" r:id="rId31">
+                      <w14:nvContentPartPr>
+                        <w14:cNvContentPartPr/>
+                      </w14:nvContentPartPr>
+                      <w14:xfrm>
+                        <a:off x="0" y="0"/>
+                        <a:ext cx="635" cy="2606675"/>
+                      </w14:xfrm>
+                    </w14:contentPart>
+                  </a:graphicData>
+                </a:graphic>
+                <wp14:sizeRelH relativeFrom="margin">
+                  <wp14:pctWidth>0</wp14:pctWidth>
+                </wp14:sizeRelH>
+                <wp14:sizeRelV relativeFrom="margin">
+                  <wp14:pctHeight>0</wp14:pctHeight>
+                </wp14:sizeRelV>
+              </wp:anchor>
+            </w:drawing>
+          </mc:Choice>
+          <mc:Fallback>
+            <w:pict>
+              <v:shape w14:anchorId="73AECCE1" id="Ink 13" o:spid="_x0000_s1026" type="#_x0000_t75" style="position:absolute;margin-left:495.35pt;margin-top:433.85pt;width:1.75pt;height:206.2pt;z-index:251726848;visibility:visible;mso-wrap-style:square;mso-width-percent:0;mso-height-percent:0;mso-wrap-distance-left:9pt;mso-wrap-distance-top:0;mso-wrap-distance-right:9pt;mso-wrap-distance-bottom:0;mso-position-horizontal:absolute;mso-position-horizontal-relative:page;mso-position-vertical:absolute;mso-position-vertical-relative:page;mso-width-percent:0;mso-height-percent:0;mso-width-relative:margin;mso-height-relative:margin" o:gfxdata="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">
+                <v:imagedata r:id="rId32" o:title=""/>
+                <w10:wrap anchorx="page" anchory="page"/>
+              </v:shape>
+            </w:pict>
+          </mc:Fallback>
+        </mc:AlternateContent>
+      </w:r>
+      <w:r>
+        <w:rPr>
+          <w:b/>
+          <w:bCs/>
+          <w:noProof/>
+          <w:u w:val="single"/>
+        </w:rPr>
+        <mc:AlternateContent>
+          <mc:Choice Requires="wpi">
+            <w:drawing>
+              <wp:anchor distT="0" distB="0" distL="114300" distR="114300" simplePos="0" relativeHeight="251724800" behindDoc="0" locked="0" layoutInCell="1" allowOverlap="1" wp14:anchorId="48FBE62B" wp14:editId="7C332478">
+                <wp:simplePos x="0" y="0"/>
+                <wp:positionH relativeFrom="page">
+                  <wp:posOffset>6050280</wp:posOffset>
+                </wp:positionH>
+                <wp:positionV relativeFrom="page">
+                  <wp:posOffset>5516640</wp:posOffset>
+                </wp:positionV>
+                <wp:extent cx="266400" cy="360"/>
+                <wp:effectExtent l="38100" t="38100" r="38735" b="38100"/>
+                <wp:wrapNone/>
+                <wp:docPr id="2094551213" name="Ink 9"/>
+                <wp:cNvGraphicFramePr/>
+                <a:graphic xmlns:a="http://schemas.openxmlformats.org/drawingml/2006/main">
+                  <a:graphicData uri="http://schemas.microsoft.com/office/word/2010/wordprocessingInk">
+                    <w14:contentPart bwMode="auto" r:id="rId33">
+                      <w14:nvContentPartPr>
+                        <w14:cNvContentPartPr/>
+                      </w14:nvContentPartPr>
+                      <w14:xfrm>
+                        <a:off x="0" y="0"/>
+                        <a:ext cx="266400" cy="360"/>
+                      </w14:xfrm>
+                    </w14:contentPart>
+                  </a:graphicData>
+                </a:graphic>
+              </wp:anchor>
+            </w:drawing>
+          </mc:Choice>
+          <mc:Fallback>
+            <w:pict>
+              <v:shape w14:anchorId="691BC104" id="Ink 9" o:spid="_x0000_s1026" type="#_x0000_t75" style="position:absolute;margin-left:475.9pt;margin-top:433.9pt;width:22pt;height:1.05pt;z-index:251724800;visibility:visible;mso-wrap-style:square;mso-wrap-distance-left:9pt;mso-wrap-distance-top:0;mso-wrap-distance-right:9pt;mso-wrap-distance-bottom:0;mso-position-horizontal:absolute;mso-position-horizontal-relative:page;mso-position-vertical:absolute;mso-position-vertical-relative:page" o:gfxdata="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">
+                <v:imagedata r:id="rId34" o:title=""/>
+                <w10:wrap anchorx="page" anchory="page"/>
+              </v:shape>
+            </w:pict>
+          </mc:Fallback>
+        </mc:AlternateContent>
+      </w:r>
+      <w:r>
+        <w:rPr>
+          <w:b/>
+          <w:bCs/>
+          <w:noProof/>
+          <w:u w:val="single"/>
+        </w:rPr>
+        <mc:AlternateContent>
+          <mc:Choice Requires="wpi">
+            <w:drawing>
+              <wp:anchor distT="0" distB="0" distL="114300" distR="114300" simplePos="0" relativeHeight="251723776" behindDoc="0" locked="0" layoutInCell="1" allowOverlap="1" wp14:anchorId="2A350F98" wp14:editId="510B1437">
+                <wp:simplePos x="0" y="0"/>
+                <wp:positionH relativeFrom="page">
+                  <wp:posOffset>6049920</wp:posOffset>
+                </wp:positionH>
+                <wp:positionV relativeFrom="page">
+                  <wp:posOffset>5524560</wp:posOffset>
+                </wp:positionV>
+                <wp:extent cx="46080" cy="2590920"/>
+                <wp:effectExtent l="38100" t="38100" r="49530" b="38100"/>
+                <wp:wrapNone/>
+                <wp:docPr id="1938776371" name="Ink 8"/>
+                <wp:cNvGraphicFramePr/>
+                <a:graphic xmlns:a="http://schemas.openxmlformats.org/drawingml/2006/main">
+                  <a:graphicData uri="http://schemas.microsoft.com/office/word/2010/wordprocessingInk">
+                    <w14:contentPart bwMode="auto" r:id="rId35">
+                      <w14:nvContentPartPr>
+                        <w14:cNvContentPartPr/>
+                      </w14:nvContentPartPr>
+                      <w14:xfrm>
+                        <a:off x="0" y="0"/>
+                        <a:ext cx="46080" cy="2590920"/>
+                      </w14:xfrm>
+                    </w14:contentPart>
+                  </a:graphicData>
+                </a:graphic>
+              </wp:anchor>
+            </w:drawing>
+          </mc:Choice>
+          <mc:Fallback>
+            <w:pict>
+              <v:shape w14:anchorId="096660C3" id="Ink 8" o:spid="_x0000_s1026" type="#_x0000_t75" style="position:absolute;margin-left:475.85pt;margin-top:434.5pt;width:4.65pt;height:204.95pt;z-index:251723776;visibility:visible;mso-wrap-style:square;mso-wrap-distance-left:9pt;mso-wrap-distance-top:0;mso-wrap-distance-right:9pt;mso-wrap-distance-bottom:0;mso-position-horizontal:absolute;mso-position-horizontal-relative:page;mso-position-vertical:absolute;mso-position-vertical-relative:page" o:gfxdata="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">
+                <v:imagedata r:id="rId36" o:title=""/>
+                <w10:wrap anchorx="page" anchory="page"/>
+              </v:shape>
+            </w:pict>
+          </mc:Fallback>
+        </mc:AlternateContent>
+      </w:r>
+      <w:r>
+        <w:rPr>
+          <w:b/>
+          <w:bCs/>
+          <w:noProof/>
+          <w:u w:val="single"/>
+        </w:rPr>
         <w:drawing>
-          <wp:anchor distT="0" distB="0" distL="114300" distR="114300" simplePos="0" relativeHeight="251719680" behindDoc="0" locked="0" layoutInCell="1" allowOverlap="1" wp14:anchorId="12E5B77C" wp14:editId="500A3B5B">
+          <wp:anchor distT="0" distB="0" distL="114300" distR="114300" simplePos="0" relativeHeight="251719680" behindDoc="0" locked="0" layoutInCell="1" allowOverlap="1" wp14:anchorId="12E5B77C" wp14:editId="31136F4D">
             <wp:simplePos x="0" y="0"/>
             <wp:positionH relativeFrom="page">
               <wp:posOffset>800100</wp:posOffset>
@@ -1325,7 +2006,7 @@
                     <pic:cNvPicPr/>
                   </pic:nvPicPr>
                   <pic:blipFill>
-                    <a:blip r:embed="rId26"/>
+                    <a:blip r:embed="rId37"/>
                     <a:stretch>
                       <a:fillRect/>
                     </a:stretch>
@@ -1372,6 +2053,7 @@
         <w:rPr>
           <w:b/>
           <w:bCs/>
+          <w:noProof/>
           <w:sz w:val="20"/>
           <w:szCs w:val="20"/>
         </w:rPr>
@@ -1400,7 +2082,7 @@
                     <pic:cNvPicPr/>
                   </pic:nvPicPr>
                   <pic:blipFill>
-                    <a:blip r:embed="rId27"/>
+                    <a:blip r:embed="rId38"/>
                     <a:stretch>
                       <a:fillRect/>
                     </a:stretch>
@@ -1432,7 +2114,10 @@
     </w:p>
     <w:p>
       <w:pPr>
-        <w:rPr>
+        <w:spacing w:after="0"/>
+        <w:rPr>
+          <w:b/>
+          <w:bCs/>
           <w:sz w:val="20"/>
           <w:szCs w:val="20"/>
         </w:rPr>
@@ -1440,40 +2125,23 @@
     </w:p>
     <w:p>
       <w:pPr>
-        <w:spacing w:after="0"/>
-        <w:rPr>
-          <w:b/>
-          <w:bCs/>
-          <w:sz w:val="20"/>
-          <w:szCs w:val="20"/>
-        </w:rPr>
-      </w:pPr>
-      <w:r>
-        <w:rPr>
-          <w:b/>
-          <w:bCs/>
-          <w:sz w:val="20"/>
-          <w:szCs w:val="20"/>
-        </w:rPr>
-        <w:t>*  Missing</w:t>
-      </w:r>
-      <w:r>
-        <w:rPr>
-          <w:b/>
-          <w:bCs/>
-          <w:sz w:val="20"/>
-          <w:szCs w:val="20"/>
-        </w:rPr>
-        <w:t xml:space="preserve"> of the </w:t>
-      </w:r>
-      <w:r>
-        <w:rPr>
-          <w:b/>
-          <w:bCs/>
-          <w:sz w:val="20"/>
-          <w:szCs w:val="20"/>
-        </w:rPr>
-        <w:t>Edit and Take Attendance</w:t>
+        <w:spacing w:after="0" w:line="240" w:lineRule="auto"/>
+        <w:ind w:left="180" w:hanging="180"/>
+        <w:rPr>
+          <w:b/>
+          <w:bCs/>
+          <w:sz w:val="20"/>
+          <w:szCs w:val="20"/>
+        </w:rPr>
+      </w:pPr>
+      <w:r>
+        <w:rPr>
+          <w:b/>
+          <w:bCs/>
+          <w:sz w:val="20"/>
+          <w:szCs w:val="20"/>
+        </w:rPr>
+        <w:t xml:space="preserve">* </w:t>
       </w:r>
       <w:r>
         <w:rPr>
@@ -1491,120 +2159,165 @@
           <w:sz w:val="20"/>
           <w:szCs w:val="20"/>
         </w:rPr>
-        <w:t xml:space="preserve">button </w:t>
-      </w:r>
-      <w:r>
-        <w:rPr>
-          <w:b/>
-          <w:bCs/>
-          <w:sz w:val="20"/>
-          <w:szCs w:val="20"/>
-        </w:rPr>
-        <w:t>functionality</w:t>
-      </w:r>
-      <w:r>
-        <w:rPr>
-          <w:b/>
-          <w:bCs/>
-          <w:sz w:val="20"/>
-          <w:szCs w:val="20"/>
-        </w:rPr>
-        <w:t xml:space="preserve"> in action field</w:t>
-      </w:r>
-      <w:r>
-        <w:rPr>
-          <w:b/>
-          <w:bCs/>
-          <w:sz w:val="20"/>
-          <w:szCs w:val="20"/>
-        </w:rPr>
-        <w:t>/</w:t>
-      </w:r>
-      <w:r>
-        <w:rPr>
-          <w:b/>
-          <w:bCs/>
-          <w:sz w:val="20"/>
-          <w:szCs w:val="20"/>
-        </w:rPr>
-        <w:t xml:space="preserve"> action button </w:t>
-      </w:r>
-      <w:r>
-        <w:rPr>
-          <w:b/>
-          <w:bCs/>
-          <w:sz w:val="20"/>
-          <w:szCs w:val="20"/>
-        </w:rPr>
-        <w:t xml:space="preserve">is just an icon in Live </w:t>
+        <w:t>In New UI,  Normal Table used and 10 rows per</w:t>
+      </w:r>
+      <w:r>
+        <w:rPr>
+          <w:b/>
+          <w:bCs/>
+          <w:sz w:val="20"/>
+          <w:szCs w:val="20"/>
+        </w:rPr>
+        <w:t xml:space="preserve"> table</w:t>
+      </w:r>
+      <w:r>
+        <w:rPr>
+          <w:b/>
+          <w:bCs/>
+          <w:sz w:val="20"/>
+          <w:szCs w:val="20"/>
+        </w:rPr>
+        <w:t xml:space="preserve"> displayed only</w:t>
+      </w:r>
+      <w:r>
+        <w:rPr>
+          <w:b/>
+          <w:bCs/>
+          <w:sz w:val="20"/>
+          <w:szCs w:val="20"/>
+        </w:rPr>
+        <w:t xml:space="preserve"> and tr</w:t>
+      </w:r>
+      <w:r>
+        <w:rPr>
+          <w:b/>
+          <w:bCs/>
+          <w:sz w:val="20"/>
+          <w:szCs w:val="20"/>
+        </w:rPr>
+        <w:t>ied</w:t>
+      </w:r>
+      <w:r>
+        <w:rPr>
+          <w:b/>
+          <w:bCs/>
+          <w:sz w:val="20"/>
+          <w:szCs w:val="20"/>
+        </w:rPr>
+        <w:t xml:space="preserve"> to implement the Data Table</w:t>
+      </w:r>
+      <w:r>
+        <w:rPr>
+          <w:b/>
+          <w:bCs/>
+          <w:sz w:val="20"/>
+          <w:szCs w:val="20"/>
+        </w:rPr>
+        <w:t xml:space="preserve"> for other data </w:t>
+      </w:r>
+      <w:r>
+        <w:rPr>
+          <w:b/>
+          <w:bCs/>
+          <w:sz w:val="20"/>
+          <w:szCs w:val="20"/>
+        </w:rPr>
+        <w:t>, it will conflict with other functionality of code in React and also UI</w:t>
+      </w:r>
+      <w:r>
+        <w:rPr>
+          <w:b/>
+          <w:bCs/>
+          <w:sz w:val="20"/>
+          <w:szCs w:val="20"/>
+        </w:rPr>
+        <w:t xml:space="preserve"> changes</w:t>
+      </w:r>
+      <w:r>
+        <w:rPr>
+          <w:b/>
+          <w:bCs/>
+          <w:sz w:val="20"/>
+          <w:szCs w:val="20"/>
+        </w:rPr>
+        <w:t>.</w:t>
       </w:r>
     </w:p>
     <w:p>
       <w:pPr>
-        <w:spacing w:after="0"/>
-        <w:rPr>
-          <w:b/>
-          <w:bCs/>
-          <w:sz w:val="20"/>
-          <w:szCs w:val="20"/>
-        </w:rPr>
-      </w:pPr>
-      <w:r>
-        <w:rPr>
-          <w:b/>
-          <w:bCs/>
-          <w:sz w:val="20"/>
-          <w:szCs w:val="20"/>
-        </w:rPr>
-        <w:t xml:space="preserve">     </w:t>
-      </w:r>
-      <w:r>
-        <w:rPr>
-          <w:b/>
-          <w:bCs/>
-          <w:sz w:val="20"/>
-          <w:szCs w:val="20"/>
-        </w:rPr>
-        <w:t xml:space="preserve">Session </w:t>
-      </w:r>
-      <w:r>
-        <w:rPr>
-          <w:b/>
-          <w:bCs/>
-          <w:sz w:val="20"/>
-          <w:szCs w:val="20"/>
-        </w:rPr>
-        <w:t xml:space="preserve"> </w:t>
-      </w:r>
-      <w:r>
-        <w:rPr>
-          <w:b/>
-          <w:bCs/>
-          <w:sz w:val="20"/>
-          <w:szCs w:val="20"/>
-        </w:rPr>
-        <w:t>tab</w:t>
-      </w:r>
-      <w:r>
-        <w:rPr>
-          <w:b/>
-          <w:bCs/>
-          <w:sz w:val="20"/>
-          <w:szCs w:val="20"/>
-        </w:rPr>
-        <w:t>.</w:t>
-      </w:r>
+        <w:spacing w:after="0" w:line="240" w:lineRule="auto"/>
+        <w:ind w:left="180" w:hanging="180"/>
+        <w:rPr>
+          <w:b/>
+          <w:bCs/>
+          <w:sz w:val="20"/>
+          <w:szCs w:val="20"/>
+        </w:rPr>
+      </w:pPr>
     </w:p>
     <w:p>
       <w:pPr>
-        <w:spacing w:after="0"/>
-        <w:rPr>
-          <w:b/>
-          <w:bCs/>
-          <w:sz w:val="20"/>
-          <w:szCs w:val="20"/>
-        </w:rPr>
-      </w:pPr>
+        <w:spacing w:after="0" w:line="240" w:lineRule="auto"/>
+        <w:ind w:left="180" w:hanging="180"/>
+        <w:rPr>
+          <w:b/>
+          <w:bCs/>
+          <w:sz w:val="20"/>
+          <w:szCs w:val="20"/>
+        </w:rPr>
+      </w:pPr>
+      <w:r>
+        <w:rPr>
+          <w:sz w:val="20"/>
+          <w:szCs w:val="20"/>
+        </w:rPr>
+        <w:t>*</w:t>
+      </w:r>
+      <w:r>
+        <w:rPr>
+          <w:b/>
+          <w:bCs/>
+          <w:sz w:val="20"/>
+          <w:szCs w:val="20"/>
+        </w:rPr>
+        <w:t xml:space="preserve"> </w:t>
+      </w:r>
+      <w:r>
+        <w:rPr>
+          <w:b/>
+          <w:bCs/>
+          <w:sz w:val="20"/>
+          <w:szCs w:val="20"/>
+        </w:rPr>
+        <w:t xml:space="preserve"> </w:t>
+      </w:r>
+      <w:r>
+        <w:rPr>
+          <w:b/>
+          <w:bCs/>
+          <w:sz w:val="20"/>
+          <w:szCs w:val="20"/>
+        </w:rPr>
+        <w:t>To create the new Session/Lecture</w:t>
+      </w:r>
+      <w:r>
+        <w:rPr>
+          <w:b/>
+          <w:bCs/>
+          <w:sz w:val="20"/>
+          <w:szCs w:val="20"/>
+        </w:rPr>
+        <w:t>,</w:t>
+      </w:r>
+      <w:r>
+        <w:rPr>
+          <w:b/>
+          <w:bCs/>
+          <w:sz w:val="20"/>
+          <w:szCs w:val="20"/>
+        </w:rPr>
+        <w:t xml:space="preserve"> new UI has Schedule Session button instead Save button and Cancel </w:t>
+      </w:r>
     </w:p>
     <w:p>
       <w:pPr>
@@ -1624,7 +2337,16 @@
           <w:sz w:val="20"/>
           <w:szCs w:val="20"/>
         </w:rPr>
-        <w:t xml:space="preserve">* </w:t>
+        <w:t xml:space="preserve">     </w:t>
+      </w:r>
+      <w:r>
+        <w:rPr>
+          <w:b/>
+          <w:bCs/>
+          <w:sz w:val="20"/>
+          <w:szCs w:val="20"/>
+        </w:rPr>
+        <w:t>button</w:t>
       </w:r>
       <w:r>
         <w:rPr>
@@ -1642,51 +2364,6 @@
           <w:sz w:val="20"/>
           <w:szCs w:val="20"/>
         </w:rPr>
-        <w:t xml:space="preserve">In </w:t>
-      </w:r>
-      <w:r>
-        <w:rPr>
-          <w:b/>
-          <w:bCs/>
-          <w:sz w:val="20"/>
-          <w:szCs w:val="20"/>
-        </w:rPr>
-        <w:t>Old UI</w:t>
-      </w:r>
-      <w:r>
-        <w:rPr>
-          <w:b/>
-          <w:bCs/>
-          <w:sz w:val="20"/>
-          <w:szCs w:val="20"/>
-        </w:rPr>
-        <w:t xml:space="preserve">, Data Table </w:t>
-      </w:r>
-      <w:r>
-        <w:rPr>
-          <w:b/>
-          <w:bCs/>
-          <w:sz w:val="20"/>
-          <w:szCs w:val="20"/>
-        </w:rPr>
-        <w:t xml:space="preserve">is </w:t>
-      </w:r>
-      <w:r>
-        <w:rPr>
-          <w:b/>
-          <w:bCs/>
-          <w:sz w:val="20"/>
-          <w:szCs w:val="20"/>
-        </w:rPr>
-        <w:t>used and 10 rows per table displayed</w:t>
-      </w:r>
-      <w:r>
-        <w:rPr>
-          <w:b/>
-          <w:bCs/>
-          <w:sz w:val="20"/>
-          <w:szCs w:val="20"/>
-        </w:rPr>
         <w:t xml:space="preserve"> </w:t>
       </w:r>
       <w:r>
@@ -1696,106 +2373,25 @@
           <w:sz w:val="20"/>
           <w:szCs w:val="20"/>
         </w:rPr>
-        <w:t xml:space="preserve">as per API called </w:t>
-      </w:r>
-      <w:r>
-        <w:rPr>
-          <w:b/>
-          <w:bCs/>
-          <w:sz w:val="20"/>
-          <w:szCs w:val="20"/>
-        </w:rPr>
-        <w:t xml:space="preserve">and next rows displayed by </w:t>
-      </w:r>
-      <w:r>
-        <w:rPr>
-          <w:b/>
-          <w:bCs/>
-          <w:sz w:val="20"/>
-          <w:szCs w:val="20"/>
-        </w:rPr>
-        <w:t xml:space="preserve"> </w:t>
-      </w:r>
-      <w:r>
-        <w:rPr>
-          <w:b/>
-          <w:bCs/>
-          <w:sz w:val="20"/>
-          <w:szCs w:val="20"/>
-        </w:rPr>
-        <w:t xml:space="preserve">pagination ( Api called with </w:t>
-      </w:r>
-      <w:r>
-        <w:rPr>
-          <w:b/>
-          <w:bCs/>
-          <w:sz w:val="20"/>
-          <w:szCs w:val="20"/>
-        </w:rPr>
-        <w:t>“</w:t>
-      </w:r>
-      <w:r>
-        <w:rPr>
-          <w:b/>
-          <w:bCs/>
-          <w:sz w:val="20"/>
-          <w:szCs w:val="20"/>
-        </w:rPr>
-        <w:t>draw</w:t>
-      </w:r>
-      <w:r>
-        <w:rPr>
-          <w:b/>
-          <w:bCs/>
-          <w:sz w:val="20"/>
-          <w:szCs w:val="20"/>
-        </w:rPr>
-        <w:t>”</w:t>
-      </w:r>
-      <w:r>
-        <w:rPr>
-          <w:b/>
-          <w:bCs/>
-          <w:sz w:val="20"/>
-          <w:szCs w:val="20"/>
-        </w:rPr>
-        <w:t xml:space="preserve"> and </w:t>
-      </w:r>
-      <w:r>
-        <w:rPr>
-          <w:b/>
-          <w:bCs/>
-          <w:sz w:val="20"/>
-          <w:szCs w:val="20"/>
-        </w:rPr>
-        <w:t>“length” (number of rows per page) parameters</w:t>
-      </w:r>
-      <w:r>
-        <w:rPr>
-          <w:b/>
-          <w:bCs/>
-          <w:sz w:val="20"/>
-          <w:szCs w:val="20"/>
-        </w:rPr>
-        <w:t>)</w:t>
-      </w:r>
-      <w:r>
-        <w:rPr>
-          <w:b/>
-          <w:bCs/>
-          <w:sz w:val="20"/>
-          <w:szCs w:val="20"/>
-        </w:rPr>
-        <w:t xml:space="preserve"> as per image above</w:t>
-      </w:r>
-      <w:r>
-        <w:rPr>
-          <w:b/>
-          <w:bCs/>
-          <w:sz w:val="20"/>
-          <w:szCs w:val="20"/>
-        </w:rPr>
-        <w:t xml:space="preserve">. </w:t>
+        <w:t>where as o</w:t>
+      </w:r>
+      <w:r>
+        <w:rPr>
+          <w:b/>
+          <w:bCs/>
+          <w:sz w:val="20"/>
+          <w:szCs w:val="20"/>
+        </w:rPr>
+        <w:t>ld UI has Reset and Save button</w:t>
+      </w:r>
+      <w:r>
+        <w:rPr>
+          <w:b/>
+          <w:bCs/>
+          <w:sz w:val="20"/>
+          <w:szCs w:val="20"/>
+        </w:rPr>
+        <w:t xml:space="preserve">. New UI open the Model when click on Schedule </w:t>
       </w:r>
     </w:p>
     <w:p>
@@ -1825,119 +2421,34 @@
           <w:sz w:val="20"/>
           <w:szCs w:val="20"/>
         </w:rPr>
-        <w:t>In New UI,  Normal Table used and 10 rows per</w:t>
-      </w:r>
-      <w:r>
-        <w:rPr>
-          <w:b/>
-          <w:bCs/>
-          <w:sz w:val="20"/>
-          <w:szCs w:val="20"/>
-        </w:rPr>
-        <w:t xml:space="preserve"> table</w:t>
-      </w:r>
-      <w:r>
-        <w:rPr>
-          <w:b/>
-          <w:bCs/>
-          <w:sz w:val="20"/>
-          <w:szCs w:val="20"/>
-        </w:rPr>
-        <w:t xml:space="preserve"> displayed only</w:t>
-      </w:r>
-      <w:r>
-        <w:rPr>
-          <w:b/>
-          <w:bCs/>
-          <w:sz w:val="20"/>
-          <w:szCs w:val="20"/>
-        </w:rPr>
-        <w:t xml:space="preserve"> and tr</w:t>
-      </w:r>
-      <w:r>
-        <w:rPr>
-          <w:b/>
-          <w:bCs/>
-          <w:sz w:val="20"/>
-          <w:szCs w:val="20"/>
-        </w:rPr>
-        <w:t>ied</w:t>
-      </w:r>
-      <w:r>
-        <w:rPr>
-          <w:b/>
-          <w:bCs/>
-          <w:sz w:val="20"/>
-          <w:szCs w:val="20"/>
-        </w:rPr>
-        <w:t xml:space="preserve"> to implement the Data Table</w:t>
-      </w:r>
-      <w:r>
-        <w:rPr>
-          <w:b/>
-          <w:bCs/>
-          <w:sz w:val="20"/>
-          <w:szCs w:val="20"/>
-        </w:rPr>
-        <w:t xml:space="preserve"> for other data </w:t>
-      </w:r>
-      <w:r>
-        <w:rPr>
-          <w:b/>
-          <w:bCs/>
-          <w:sz w:val="20"/>
-          <w:szCs w:val="20"/>
-        </w:rPr>
-        <w:t>, it will conflict with other functionality of code in React and also UI</w:t>
-      </w:r>
-      <w:r>
-        <w:rPr>
-          <w:b/>
-          <w:bCs/>
-          <w:sz w:val="20"/>
-          <w:szCs w:val="20"/>
-        </w:rPr>
-        <w:t xml:space="preserve"> changes</w:t>
-      </w:r>
-      <w:r>
-        <w:rPr>
-          <w:b/>
-          <w:bCs/>
-          <w:sz w:val="20"/>
-          <w:szCs w:val="20"/>
-        </w:rPr>
-        <w:t>.</w:t>
-      </w:r>
-    </w:p>
-    <w:p>
-      <w:pPr>
-        <w:spacing w:after="0" w:line="240" w:lineRule="auto"/>
-        <w:ind w:left="180" w:hanging="180"/>
-        <w:rPr>
-          <w:b/>
-          <w:bCs/>
-          <w:sz w:val="20"/>
-          <w:szCs w:val="20"/>
-        </w:rPr>
-      </w:pPr>
-    </w:p>
-    <w:p>
-      <w:pPr>
-        <w:spacing w:after="0" w:line="240" w:lineRule="auto"/>
-        <w:ind w:left="180" w:hanging="180"/>
-        <w:rPr>
-          <w:b/>
-          <w:bCs/>
-          <w:sz w:val="20"/>
-          <w:szCs w:val="20"/>
-        </w:rPr>
-      </w:pPr>
-      <w:r>
-        <w:rPr>
-          <w:sz w:val="20"/>
-          <w:szCs w:val="20"/>
-        </w:rPr>
-        <w:t>*</w:t>
+        <w:t>Session button.</w:t>
+      </w:r>
+      <w:r>
+        <w:rPr>
+          <w:b/>
+          <w:bCs/>
+          <w:sz w:val="20"/>
+          <w:szCs w:val="20"/>
+        </w:rPr>
+        <w:t xml:space="preserve"> Only one batch</w:t>
+      </w:r>
+      <w:r>
+        <w:rPr>
+          <w:b/>
+          <w:bCs/>
+          <w:sz w:val="20"/>
+          <w:szCs w:val="20"/>
+        </w:rPr>
+        <w:t xml:space="preserve"> can be selected</w:t>
+      </w:r>
+      <w:r>
+        <w:rPr>
+          <w:b/>
+          <w:bCs/>
+          <w:sz w:val="20"/>
+          <w:szCs w:val="20"/>
+        </w:rPr>
+        <w:t xml:space="preserve"> from dropdown for one session where as old UI has multiple batches</w:t>
       </w:r>
       <w:r>
         <w:rPr>
@@ -1955,148 +2466,7 @@
           <w:sz w:val="20"/>
           <w:szCs w:val="20"/>
         </w:rPr>
-        <w:t xml:space="preserve"> </w:t>
-      </w:r>
-      <w:r>
-        <w:rPr>
-          <w:b/>
-          <w:bCs/>
-          <w:sz w:val="20"/>
-          <w:szCs w:val="20"/>
-        </w:rPr>
-        <w:t>To create the new Session/Lecture</w:t>
-      </w:r>
-      <w:r>
-        <w:rPr>
-          <w:b/>
-          <w:bCs/>
-          <w:sz w:val="20"/>
-          <w:szCs w:val="20"/>
-        </w:rPr>
-        <w:t>,</w:t>
-      </w:r>
-      <w:r>
-        <w:rPr>
-          <w:b/>
-          <w:bCs/>
-          <w:sz w:val="20"/>
-          <w:szCs w:val="20"/>
-        </w:rPr>
-        <w:t xml:space="preserve"> new UI has Schedule Session button instead Save button and Cancel </w:t>
-      </w:r>
-    </w:p>
-    <w:p>
-      <w:pPr>
-        <w:spacing w:after="0" w:line="240" w:lineRule="auto"/>
-        <w:ind w:left="180" w:hanging="180"/>
-        <w:rPr>
-          <w:b/>
-          <w:bCs/>
-          <w:sz w:val="20"/>
-          <w:szCs w:val="20"/>
-        </w:rPr>
-      </w:pPr>
-      <w:r>
-        <w:rPr>
-          <w:b/>
-          <w:bCs/>
-          <w:sz w:val="20"/>
-          <w:szCs w:val="20"/>
-        </w:rPr>
-        <w:t xml:space="preserve">     </w:t>
-      </w:r>
-      <w:r>
-        <w:rPr>
-          <w:b/>
-          <w:bCs/>
-          <w:sz w:val="20"/>
-          <w:szCs w:val="20"/>
-        </w:rPr>
-        <w:t>button</w:t>
-      </w:r>
-      <w:r>
-        <w:rPr>
-          <w:b/>
-          <w:bCs/>
-          <w:sz w:val="20"/>
-          <w:szCs w:val="20"/>
-        </w:rPr>
-        <w:t xml:space="preserve"> </w:t>
-      </w:r>
-      <w:r>
-        <w:rPr>
-          <w:b/>
-          <w:bCs/>
-          <w:sz w:val="20"/>
-          <w:szCs w:val="20"/>
-        </w:rPr>
-        <w:t xml:space="preserve">  </w:t>
-      </w:r>
-      <w:r>
-        <w:rPr>
-          <w:b/>
-          <w:bCs/>
-          <w:sz w:val="20"/>
-          <w:szCs w:val="20"/>
-        </w:rPr>
-        <w:t>where as o</w:t>
-      </w:r>
-      <w:r>
-        <w:rPr>
-          <w:b/>
-          <w:bCs/>
-          <w:sz w:val="20"/>
-          <w:szCs w:val="20"/>
-        </w:rPr>
-        <w:t>ld UI has Reset and Save button</w:t>
-      </w:r>
-      <w:r>
-        <w:rPr>
-          <w:b/>
-          <w:bCs/>
-          <w:sz w:val="20"/>
-          <w:szCs w:val="20"/>
-        </w:rPr>
-        <w:t xml:space="preserve">. New UI open the Model when click on Schedule </w:t>
-      </w:r>
-    </w:p>
-    <w:p>
-      <w:pPr>
-        <w:spacing w:after="0" w:line="240" w:lineRule="auto"/>
-        <w:ind w:left="180" w:hanging="180"/>
-        <w:rPr>
-          <w:b/>
-          <w:bCs/>
-          <w:sz w:val="20"/>
-          <w:szCs w:val="20"/>
-        </w:rPr>
-      </w:pPr>
-      <w:r>
-        <w:rPr>
-          <w:b/>
-          <w:bCs/>
-          <w:sz w:val="20"/>
-          <w:szCs w:val="20"/>
-        </w:rPr>
-        <w:t xml:space="preserve">    </w:t>
-      </w:r>
-      <w:r>
-        <w:rPr>
-          <w:b/>
-          <w:bCs/>
-          <w:sz w:val="20"/>
-          <w:szCs w:val="20"/>
-        </w:rPr>
-        <w:t>Session button.</w:t>
-      </w:r>
-      <w:r>
-        <w:rPr>
-          <w:b/>
-          <w:bCs/>
-          <w:sz w:val="20"/>
-          <w:szCs w:val="20"/>
-        </w:rPr>
-        <w:t xml:space="preserve"> Only select the one batch from dropdown for one session where as old UI has multiple batches(dropdown checkboxes) select.</w:t>
+        <w:t>(dropdown checkboxes) select.</w:t>
       </w:r>
     </w:p>
     <w:p>
@@ -2187,15 +2557,7 @@
           <w:sz w:val="20"/>
           <w:szCs w:val="20"/>
         </w:rPr>
-        <w:t>1%5D%5Bname%5D=&amp;columns%5B1%5D%5Bsearchable%5D=true&amp;columns%5B1%5D%5Borderable%5D=false&amp;columns%5B1%5D%5Bsearch%5D%5Bvalue%5D=&amp;columns%5B1%5D%5Bsearch%5D%5Bregex%5D=false&amp;columns%5B2%5D%5Bdata%5D=batch_time.name&amp;columns%5B2%5D%5Bname%5D=&amp;columns%5B2%5D%5Bsearchable%5D=true&amp;columns%5B2%5D%5Borderable%5D=false&amp;columns%5B2%5D%5Bsearch%5D%5Bvalue%5D=&amp;columns%5B2%5D%5Bsearch%5D%5Bregex%5D=false&amp;columns%5B3%5D%5Bdata%5D=course_mode.name&amp;columns%5B3%5D%5Bname%5D=&amp;columns%5B3%5D%5Bsearchable%5D=true&amp;columns%5B3%5D%5Borderable%5D=false&amp;columns%5B3%5D%5Bsearch%5D%5Bvalue%5D=&amp;columns%5B3%5D%5Bsearch%5D%5Bregex%5D=false&amp;columns%5B4%5D%5Bdata%5D=zoom_link&amp;columns%5B4%5D%5Bname%5D=&amp;columns%5B4%5D%5Bsearchable%5D=true&amp;columns%5B4%5D%5Borderable%5D=false&amp;columns%5B4%5D%5Bsearch%5D%5Bvalue%5D=&amp;columns%5B4%5D%5Bsearch%5D%5Bregex%5D=false&amp;columns%5B5%5D%5Bdata%5D=total_combined_batches&amp;columns%5B5%5D%5Bname%5D=&amp;columns%5B5%5D%5Bsearchable%5D=true&amp;columns%5B5%5D%5Borderable%5D=false&amp;columns%5B5%5D%5Bsearch%5D%5Bvalue%5D=&amp;columns%5B5%5D%5Bsearch%5D%5Bregex%5D=false&amp;columns%5B6%5D%5Bdata%5D=&amp;columns%5B6%5D%5Bname%5D=&amp;columns%5B6%5D%5Bsearchable%5D=true&amp;columns%5B6%5D%5Borderable%5D=fals</w:t>
-      </w:r>
-      <w:r>
-        <w:rPr>
-          <w:sz w:val="20"/>
-          <w:szCs w:val="20"/>
-        </w:rPr>
-        <w:lastRenderedPageBreak/>
-        <w:t>e&amp;columns%5B6%5D%5Bsearch%5D%5Bvalue%5D=&amp;columns%5B6%5D%5Bsearch%5D%5Bregex%5D=false&amp;start=0&amp;length=10&amp;search%5Bvalue%5D=&amp;search%5Bregex%5D=false&amp;_=1753018158729</w:t>
+        <w:t>1%5D%5Bname%5D=&amp;columns%5B1%5D%5Bsearchable%5D=true&amp;columns%5B1%5D%5Borderable%5D=false&amp;columns%5B1%5D%5Bsearch%5D%5Bvalue%5D=&amp;columns%5B1%5D%5Bsearch%5D%5Bregex%5D=false&amp;columns%5B2%5D%5Bdata%5D=batch_time.name&amp;columns%5B2%5D%5Bname%5D=&amp;columns%5B2%5D%5Bsearchable%5D=true&amp;columns%5B2%5D%5Borderable%5D=false&amp;columns%5B2%5D%5Bsearch%5D%5Bvalue%5D=&amp;columns%5B2%5D%5Bsearch%5D%5Bregex%5D=false&amp;columns%5B3%5D%5Bdata%5D=course_mode.name&amp;columns%5B3%5D%5Bname%5D=&amp;columns%5B3%5D%5Bsearchable%5D=true&amp;columns%5B3%5D%5Borderable%5D=false&amp;columns%5B3%5D%5Bsearch%5D%5Bvalue%5D=&amp;columns%5B3%5D%5Bsearch%5D%5Bregex%5D=false&amp;columns%5B4%5D%5Bdata%5D=zoom_link&amp;columns%5B4%5D%5Bname%5D=&amp;columns%5B4%5D%5Bsearchable%5D=true&amp;columns%5B4%5D%5Borderable%5D=false&amp;columns%5B4%5D%5Bsearch%5D%5Bvalue%5D=&amp;columns%5B4%5D%5Bsearch%5D%5Bregex%5D=false&amp;columns%5B5%5D%5Bdata%5D=total_combined_batches&amp;columns%5B5%5D%5Bname%5D=&amp;columns%5B5%5D%5Bsearchable%5D=true&amp;columns%5B5%5D%5Borderable%5D=false&amp;columns%5B5%5D%5Bsearch%5D%5Bvalue%5D=&amp;columns%5B5%5D%5Bsearch%5D%5Bregex%5D=false&amp;columns%5B6%5D%5Bdata%5D=&amp;columns%5B6%5D%5Bname%5D=&amp;columns%5B6%5D%5Bsearchable%5D=true&amp;columns%5B6%5D%5Borderable%5D=false&amp;columns%5B6%5D%5Bsearch%5D%5Bvalue%5D=&amp;columns%5B6%5D%5Bsearch%5D%5Bregex%5D=false&amp;start=0&amp;length=10&amp;search%5Bvalue%5D=&amp;search%5Bregex%5D=false&amp;_=1753018158729</w:t>
       </w:r>
     </w:p>
     <w:p>
@@ -2245,7 +2607,15 @@
           <w:sz w:val="20"/>
           <w:szCs w:val="20"/>
         </w:rPr>
-        <w:t>/batch/select-paginate-advanced?draw=1&amp;columns%5B0%5D%5Bdata%5D=batch_num&amp;columns%5B0%5D%5Bname%5D=&amp;columns%5B0%5D%5Bsearchable%5D=true&amp;columns%5B0%5D%5Borderable%5D=false&amp;columns%5B0%5D%5Bsearch%5D%5Bvalue%5D=&amp;columns%5B0%5D%5Bsearch%5D%5Bregex%5D=false&amp;columns%5B1%5D%5Bdata%5D=&amp;columns%5B1%5D%5Bname%5D=&amp;columns%5B1%5D%5Bsearchable%5D=true&amp;columns%5B1%5D%5Borderable%5D=false&amp;columns%5B1%5D%5Bsearch%5D%5Bvalue%5D=&amp;columns%5B1%5D%5Bsearch%5D%5Bregex%5D=false&amp;columns%5B2%5D%5Bdata%5D=name&amp;columns%5B2%5D%5Bname%5D=&amp;columns%5B2%5D%5Bsearchable%5D=true&amp;columns%5B2%5D%5Borderable%5D=false&amp;columns%5B2%5D%5Bsearch%5D%5Bvalue%5D=&amp;columns%5B2%5D%5Bsearch%5D%5Bregex%5D=false&amp;columns%5B3%5D%5Bdata%5D=batch_date&amp;columns%5B3%5D%5Bname%5D=&amp;columns%5B3%5D%5Bsearchable%5D=true&amp;columns%5B3%5D%5Borderable%5D=false&amp;columns%5B3%5D%5Bsearch%5D%5Bvalue%5D=&amp;columns%5B3%5D%5Bsearch%5D%5Bregex%5D=false&amp;columns%5B4%5D%5Bdata%5D=batch_time.name&amp;columns%5B4%5D%5Bname%5D=&amp;columns%5B4%5D%5Bsearchable%5D=true&amp;columns%5B4%5D%5Borderable%5D=false&amp;columns%5B4%5D%5Bsearch%5D%5Bvalue%5D=&amp;columns%5B4%5D%5Bsearch%5D%5Bregex%5D=false&amp;columns%5B5%5D%5Bdata%5D=branch.name&amp;columns%5B5%5D%5Bname%5D=&amp;columns%5B5%5D%5Bsearchable%5D=true&amp;columns%5B5%5D%5Borderable%5D=false&amp;columns%5B5%5D%5Bsearch%5D%5Bvalue%5D=&amp;columns%5B5%5D%5Bsearch%5D%5Bregex%5D=false&amp;columns%5B6%5D%5Bdata%5D=course.name&amp;columns%5B6%5D%5Bname%5D=&amp;columns%5B6%5D%5Bsearchable%5D=true&amp;columns%5B6%5D%5Borderable%5D=false&amp;columns%5B6%5D%5Bsearch%5D%5Bvalue%5D=&amp;columns%5B6%5D%5Bsearch%5D%5Bregex%5D=false&amp;columns%5B7%5D%5Bdata%5D=course_mode.name&amp;columns%5B7%5D%5Bname%5D=&amp;columns%5B7%5D%5Bsearchable%5D=true&amp;columns%5B7%5D%5Borderable%5D=false&amp;columns%5B7%5D%5Bsearch%5D%5Bvalue%5D=&amp;columns%5B7%5D%5Bsearch%5D%5Bregex%5D=false&amp;columns%5B8%5D%5Bdata%5D=trainer.name&amp;columns%5B8%5D%5Bname%5D=&amp;columns%5B8%5D%5Bsearchable%5D=true&amp;columns%5B8%5D%5Borderable%5D=false&amp;columns%5B8%5D%5Bsearch%5D%5Bvalue%5D=&amp;columns%5B8%5D%5Bsearch%5D%5Bregex%5D=false&amp;columns%5B9%5D%5Bdata%5D=total_seats&amp;columns%5B9%5D%5Bname%5D=&amp;columns%5B9%5D%5Bsearchable%5D=true&amp;columns%5B9%5D%5Borderable%5D=false&amp;columns%5B9%5D%5Bsearch%5D%5Bvalue%5D=&amp;columns%5B9%5D%5Bsearch%5D%5Bregex%5D=false&amp;start=0&amp;length=10&amp;search%5Bvalue%5D=&amp;search%5Bregex%5D=false</w:t>
+        <w:t>/batch/select-paginate-advanced?draw=1&amp;columns%5B0%5D%5Bdata%5D=batch_num&amp;columns%5B0%5D%5Bname%5D=&amp;columns%5B0</w:t>
+      </w:r>
+      <w:r>
+        <w:rPr>
+          <w:sz w:val="20"/>
+          <w:szCs w:val="20"/>
+        </w:rPr>
+        <w:lastRenderedPageBreak/>
+        <w:t>%5D%5Bsearchable%5D=true&amp;columns%5B0%5D%5Borderable%5D=false&amp;columns%5B0%5D%5Bsearch%5D%5Bvalue%5D=&amp;columns%5B0%5D%5Bsearch%5D%5Bregex%5D=false&amp;columns%5B1%5D%5Bdata%5D=&amp;columns%5B1%5D%5Bname%5D=&amp;columns%5B1%5D%5Bsearchable%5D=true&amp;columns%5B1%5D%5Borderable%5D=false&amp;columns%5B1%5D%5Bsearch%5D%5Bvalue%5D=&amp;columns%5B1%5D%5Bsearch%5D%5Bregex%5D=false&amp;columns%5B2%5D%5Bdata%5D=name&amp;columns%5B2%5D%5Bname%5D=&amp;columns%5B2%5D%5Bsearchable%5D=true&amp;columns%5B2%5D%5Borderable%5D=false&amp;columns%5B2%5D%5Bsearch%5D%5Bvalue%5D=&amp;columns%5B2%5D%5Bsearch%5D%5Bregex%5D=false&amp;columns%5B3%5D%5Bdata%5D=batch_date&amp;columns%5B3%5D%5Bname%5D=&amp;columns%5B3%5D%5Bsearchable%5D=true&amp;columns%5B3%5D%5Borderable%5D=false&amp;columns%5B3%5D%5Bsearch%5D%5Bvalue%5D=&amp;columns%5B3%5D%5Bsearch%5D%5Bregex%5D=false&amp;columns%5B4%5D%5Bdata%5D=batch_time.name&amp;columns%5B4%5D%5Bname%5D=&amp;columns%5B4%5D%5Bsearchable%5D=true&amp;columns%5B4%5D%5Borderable%5D=false&amp;columns%5B4%5D%5Bsearch%5D%5Bvalue%5D=&amp;columns%5B4%5D%5Bsearch%5D%5Bregex%5D=false&amp;columns%5B5%5D%5Bdata%5D=branch.name&amp;columns%5B5%5D%5Bname%5D=&amp;columns%5B5%5D%5Bsearchable%5D=true&amp;columns%5B5%5D%5Borderable%5D=false&amp;columns%5B5%5D%5Bsearch%5D%5Bvalue%5D=&amp;columns%5B5%5D%5Bsearch%5D%5Bregex%5D=false&amp;columns%5B6%5D%5Bdata%5D=course.name&amp;columns%5B6%5D%5Bname%5D=&amp;columns%5B6%5D%5Bsearchable%5D=true&amp;columns%5B6%5D%5Borderable%5D=false&amp;columns%5B6%5D%5Bsearch%5D%5Bvalue%5D=&amp;columns%5B6%5D%5Bsearch%5D%5Bregex%5D=false&amp;columns%5B7%5D%5Bdata%5D=course_mode.name&amp;columns%5B7%5D%5Bname%5D=&amp;columns%5B7%5D%5Bsearchable%5D=true&amp;columns%5B7%5D%5Borderable%5D=false&amp;columns%5B7%5D%5Bsearch%5D%5Bvalue%5D=&amp;columns%5B7%5D%5Bsearch%5D%5Bregex%5D=false&amp;columns%5B8%5D%5Bdata%5D=trainer.name&amp;columns%5B8%5D%5Bname%5D=&amp;columns%5B8%5D%5Bsearchable%5D=true&amp;columns%5B8%5D%5Borderable%5D=false&amp;columns%5B8%5D%5Bsearch%5D%5Bvalue%5D=&amp;columns%5B8%5D%5Bsearch%5D%5Bregex%5D=false&amp;columns%5B9%5D%5Bdata%5D=total_seats&amp;columns%5B9%5D%5Bname%5D=&amp;columns%5B9%5D%5Bsearchable%5D=true&amp;columns%5B9%5D%5Borderable%5D=false&amp;columns%5B9%5D%5Bsearch%5D%5Bvalue%5D=&amp;columns%5B9%5D%5Bsearch%5D%5Bregex%5D=false&amp;start=0&amp;length=10&amp;search%5Bvalue%5D=&amp;search%5Bregex%5D=false</w:t>
       </w:r>
     </w:p>
     <w:p>
@@ -2292,7 +2662,86 @@
         <w:t xml:space="preserve"> /lecture/add</w:t>
       </w:r>
     </w:p>
-    <w:p/>
+    <w:p>
+      <w:pPr>
+        <w:rPr>
+          <w:sz w:val="20"/>
+          <w:szCs w:val="20"/>
+        </w:rPr>
+      </w:pPr>
+    </w:p>
+    <w:p>
+      <w:pPr>
+        <w:rPr>
+          <w:sz w:val="20"/>
+          <w:szCs w:val="20"/>
+        </w:rPr>
+      </w:pPr>
+    </w:p>
+    <w:p>
+      <w:pPr>
+        <w:rPr>
+          <w:sz w:val="20"/>
+          <w:szCs w:val="20"/>
+        </w:rPr>
+      </w:pPr>
+    </w:p>
+    <w:p>
+      <w:pPr>
+        <w:rPr>
+          <w:sz w:val="20"/>
+          <w:szCs w:val="20"/>
+        </w:rPr>
+      </w:pPr>
+    </w:p>
+    <w:p>
+      <w:pPr>
+        <w:rPr>
+          <w:sz w:val="20"/>
+          <w:szCs w:val="20"/>
+        </w:rPr>
+      </w:pPr>
+    </w:p>
+    <w:p>
+      <w:pPr>
+        <w:rPr>
+          <w:sz w:val="20"/>
+          <w:szCs w:val="20"/>
+        </w:rPr>
+      </w:pPr>
+    </w:p>
+    <w:p>
+      <w:pPr>
+        <w:rPr>
+          <w:sz w:val="20"/>
+          <w:szCs w:val="20"/>
+        </w:rPr>
+      </w:pPr>
+    </w:p>
+    <w:p>
+      <w:pPr>
+        <w:rPr>
+          <w:sz w:val="20"/>
+          <w:szCs w:val="20"/>
+        </w:rPr>
+      </w:pPr>
+    </w:p>
+    <w:p>
+      <w:pPr>
+        <w:rPr>
+          <w:sz w:val="20"/>
+          <w:szCs w:val="20"/>
+        </w:rPr>
+      </w:pPr>
+    </w:p>
+    <w:p>
+      <w:pPr>
+        <w:rPr>
+          <w:sz w:val="20"/>
+          <w:szCs w:val="20"/>
+        </w:rPr>
+      </w:pPr>
+    </w:p>
     <w:p>
       <w:pPr>
         <w:rPr>
@@ -2378,15 +2827,15 @@
         </w:rPr>
         <w:lastRenderedPageBreak/>
         <w:drawing>
-          <wp:anchor distT="0" distB="0" distL="114300" distR="114300" simplePos="0" relativeHeight="251705344" behindDoc="0" locked="0" layoutInCell="1" allowOverlap="1" wp14:anchorId="072CD608" wp14:editId="451E14A1">
+          <wp:anchor distT="0" distB="0" distL="114300" distR="114300" simplePos="0" relativeHeight="251705344" behindDoc="0" locked="0" layoutInCell="1" allowOverlap="1" wp14:anchorId="072CD608" wp14:editId="1F4BC43C">
             <wp:simplePos x="0" y="0"/>
             <wp:positionH relativeFrom="page">
-              <wp:posOffset>768523</wp:posOffset>
+              <wp:posOffset>777240</wp:posOffset>
             </wp:positionH>
             <wp:positionV relativeFrom="page">
-              <wp:posOffset>6435725</wp:posOffset>
+              <wp:posOffset>2209800</wp:posOffset>
             </wp:positionV>
-            <wp:extent cx="6057900" cy="2877820"/>
+            <wp:extent cx="6004560" cy="2877820"/>
             <wp:effectExtent l="0" t="0" r="0" b="0"/>
             <wp:wrapSquare wrapText="bothSides"/>
             <wp:docPr id="1992081816" name="Picture 1"/>
@@ -2401,7 +2850,7 @@
                     <pic:cNvPicPr/>
                   </pic:nvPicPr>
                   <pic:blipFill>
-                    <a:blip r:embed="rId28"/>
+                    <a:blip r:embed="rId39"/>
                     <a:stretch>
                       <a:fillRect/>
                     </a:stretch>
@@ -2409,7 +2858,7 @@
                   <pic:spPr>
                     <a:xfrm>
                       <a:off x="0" y="0"/>
-                      <a:ext cx="6057900" cy="2877820"/>
+                      <a:ext cx="6004560" cy="2877820"/>
                     </a:xfrm>
                     <a:prstGeom prst="rect">
                       <a:avLst/>
@@ -2418,6 +2867,9 @@
                 </pic:pic>
               </a:graphicData>
             </a:graphic>
+            <wp14:sizeRelH relativeFrom="margin">
+              <wp14:pctWidth>0</wp14:pctWidth>
+            </wp14:sizeRelH>
           </wp:anchor>
         </w:drawing>
       </w:r>
@@ -2453,13 +2905,13 @@
           <w:u w:val="single"/>
         </w:rPr>
         <w:drawing>
-          <wp:anchor distT="0" distB="0" distL="114300" distR="114300" simplePos="0" relativeHeight="251707392" behindDoc="0" locked="0" layoutInCell="1" allowOverlap="1" wp14:anchorId="514A8A95" wp14:editId="4523E0A0">
+          <wp:anchor distT="0" distB="0" distL="114300" distR="114300" simplePos="0" relativeHeight="251707392" behindDoc="0" locked="0" layoutInCell="1" allowOverlap="1" wp14:anchorId="514A8A95" wp14:editId="07826219">
             <wp:simplePos x="0" y="0"/>
             <wp:positionH relativeFrom="page">
-              <wp:posOffset>803564</wp:posOffset>
+              <wp:posOffset>727075</wp:posOffset>
             </wp:positionH>
             <wp:positionV relativeFrom="page">
-              <wp:posOffset>1406236</wp:posOffset>
+              <wp:posOffset>6084570</wp:posOffset>
             </wp:positionV>
             <wp:extent cx="6057900" cy="3013364"/>
             <wp:effectExtent l="0" t="0" r="0" b="0"/>
@@ -2476,7 +2928,7 @@
                     <pic:cNvPicPr/>
                   </pic:nvPicPr>
                   <pic:blipFill>
-                    <a:blip r:embed="rId29"/>
+                    <a:blip r:embed="rId40"/>
                     <a:stretch>
                       <a:fillRect/>
                     </a:stretch>
@@ -2509,39 +2961,6 @@
         </w:rPr>
         <w:t>New UI:</w:t>
       </w:r>
-    </w:p>
-    <w:p>
-      <w:pPr>
-        <w:rPr>
-          <w:b/>
-          <w:bCs/>
-          <w:sz w:val="28"/>
-          <w:szCs w:val="28"/>
-          <w:u w:val="single"/>
-        </w:rPr>
-      </w:pPr>
-    </w:p>
-    <w:p>
-      <w:pPr>
-        <w:rPr>
-          <w:b/>
-          <w:bCs/>
-          <w:sz w:val="28"/>
-          <w:szCs w:val="28"/>
-          <w:u w:val="single"/>
-        </w:rPr>
-      </w:pPr>
-    </w:p>
-    <w:p>
-      <w:pPr>
-        <w:rPr>
-          <w:b/>
-          <w:bCs/>
-          <w:sz w:val="28"/>
-          <w:szCs w:val="28"/>
-          <w:u w:val="single"/>
-        </w:rPr>
-      </w:pPr>
     </w:p>
     <w:sectPr>
       <w:pgSz w:w="12240" w:h="15840"/>
@@ -3530,7 +3949,6 @@
   <w:style w:type="character" w:default="1" w:styleId="DefaultParagraphFont">
     <w:name w:val="Default Paragraph Font"/>
     <w:uiPriority w:val="1"/>
-    <w:semiHidden/>
     <w:unhideWhenUsed/>
   </w:style>
   <w:style w:type="table" w:default="1" w:styleId="TableNormal">
@@ -3867,6 +4285,74 @@
       <w:shd w:val="clear" w:color="auto" w:fill="E1DFDD"/>
     </w:rPr>
   </w:style>
+  <w:style w:type="character" w:styleId="CommentReference">
+    <w:name w:val="annotation reference"/>
+    <w:basedOn w:val="DefaultParagraphFont"/>
+    <w:uiPriority w:val="99"/>
+    <w:semiHidden/>
+    <w:unhideWhenUsed/>
+    <w:rsid w:val="00556A3E"/>
+    <w:rPr>
+      <w:sz w:val="16"/>
+      <w:szCs w:val="16"/>
+    </w:rPr>
+  </w:style>
+  <w:style w:type="paragraph" w:styleId="CommentText">
+    <w:name w:val="annotation text"/>
+    <w:basedOn w:val="Normal"/>
+    <w:link w:val="CommentTextChar"/>
+    <w:uiPriority w:val="99"/>
+    <w:semiHidden/>
+    <w:unhideWhenUsed/>
+    <w:rsid w:val="00556A3E"/>
+    <w:pPr>
+      <w:spacing w:line="240" w:lineRule="auto"/>
+    </w:pPr>
+    <w:rPr>
+      <w:sz w:val="20"/>
+      <w:szCs w:val="20"/>
+    </w:rPr>
+  </w:style>
+  <w:style w:type="character" w:customStyle="1" w:styleId="CommentTextChar">
+    <w:name w:val="Comment Text Char"/>
+    <w:basedOn w:val="DefaultParagraphFont"/>
+    <w:link w:val="CommentText"/>
+    <w:uiPriority w:val="99"/>
+    <w:semiHidden/>
+    <w:rsid w:val="00556A3E"/>
+    <w:rPr>
+      <w:sz w:val="20"/>
+      <w:szCs w:val="20"/>
+    </w:rPr>
+  </w:style>
+  <w:style w:type="paragraph" w:styleId="CommentSubject">
+    <w:name w:val="annotation subject"/>
+    <w:basedOn w:val="CommentText"/>
+    <w:next w:val="CommentText"/>
+    <w:link w:val="CommentSubjectChar"/>
+    <w:uiPriority w:val="99"/>
+    <w:semiHidden/>
+    <w:unhideWhenUsed/>
+    <w:rsid w:val="00556A3E"/>
+    <w:rPr>
+      <w:b/>
+      <w:bCs/>
+    </w:rPr>
+  </w:style>
+  <w:style w:type="character" w:customStyle="1" w:styleId="CommentSubjectChar">
+    <w:name w:val="Comment Subject Char"/>
+    <w:basedOn w:val="CommentTextChar"/>
+    <w:link w:val="CommentSubject"/>
+    <w:uiPriority w:val="99"/>
+    <w:semiHidden/>
+    <w:rsid w:val="00556A3E"/>
+    <w:rPr>
+      <w:b/>
+      <w:bCs/>
+      <w:sz w:val="20"/>
+      <w:szCs w:val="20"/>
+    </w:rPr>
+  </w:style>
 </w:styles>
 </file>
 
@@ -3886,7 +4372,7 @@
           <inkml:channelProperty channel="F" name="resolution" value="0" units="1/dev"/>
         </inkml:channelProperties>
       </inkml:inkSource>
-      <inkml:timestamp xml:id="ts0" timeString="2025-09-21T06:44:45.367"/>
+      <inkml:timestamp xml:id="ts0" timeString="2025-09-28T13:11:39.623"/>
     </inkml:context>
     <inkml:brush xml:id="br0">
       <inkml:brushProperty name="width" value="0.035" units="cm"/>
@@ -3894,11 +4380,14 @@
       <inkml:brushProperty name="color" value="#E71224"/>
     </inkml:brush>
   </inkml:definitions>
-  <inkml:trace contextRef="#ctx0" brushRef="#br0">0 0 24575,'0'0'-8191</inkml:trace>
+  <inkml:trace contextRef="#ctx0" brushRef="#br0">23 22 24575,'1335'0'0,"-1310"-1"62,46-9-1,-46 6-805,43-3 0,-50 7-6082</inkml:trace>
+  <inkml:trace contextRef="#ctx0" brushRef="#br0" timeOffset="1226.42">1589 2 24575,'0'4'0,"0"4"0,0 5 0,0 4 0,0 2 0,0 2 0,0 0 0,0 1 0,0 1 0,0-2 0,0 1 0,0 0 0,0-1 0,0 0 0,0 1 0,0-5-8191</inkml:trace>
+  <inkml:trace contextRef="#ctx0" brushRef="#br0" timeOffset="2733.1">1588 318 24575,'-1018'0'0,"1000"2"0,-1 0 0,1 0 0,0 2 0,-24 8 0,22-6 0,0-1 0,0-1 0,-23 2 0,-60-7 0,-20 2 0,109 1-273,0 1 0,0 1 0,0 0 0,-27 12 0,28-10-6553</inkml:trace>
+  <inkml:trace contextRef="#ctx0" brushRef="#br0" timeOffset="4373.43">0 404 24575,'0'-339'-1365,"0"321"-5461</inkml:trace>
 </inkml:ink>
 </file>
 
-<file path=word/ink/ink2.xml><?xml version="1.0" encoding="utf-8"?>
+<file path=word/ink/ink10.xml><?xml version="1.0" encoding="utf-8"?>
 <inkml:ink xmlns:inkml="http://www.w3.org/2003/InkML">
   <inkml:definitions>
     <inkml:context xml:id="ctx0">
@@ -3914,7 +4403,7 @@
           <inkml:channelProperty channel="F" name="resolution" value="0" units="1/dev"/>
         </inkml:channelProperties>
       </inkml:inkSource>
-      <inkml:timestamp xml:id="ts0" timeString="2025-09-21T06:43:52.681"/>
+      <inkml:timestamp xml:id="ts0" timeString="2025-09-28T11:30:05.065"/>
     </inkml:context>
     <inkml:brush xml:id="br0">
       <inkml:brushProperty name="width" value="0.035" units="cm"/>
@@ -3922,11 +4411,11 @@
       <inkml:brushProperty name="color" value="#E71224"/>
     </inkml:brush>
   </inkml:definitions>
-  <inkml:trace contextRef="#ctx0" brushRef="#br0">1 0 24575,'0'0'-8191</inkml:trace>
+  <inkml:trace contextRef="#ctx0" brushRef="#br0">0 0 24575,'0'0'-8191</inkml:trace>
 </inkml:ink>
 </file>
 
-<file path=word/ink/ink3.xml><?xml version="1.0" encoding="utf-8"?>
+<file path=word/ink/ink11.xml><?xml version="1.0" encoding="utf-8"?>
 <inkml:ink xmlns:inkml="http://www.w3.org/2003/InkML">
   <inkml:definitions>
     <inkml:context xml:id="ctx0">
@@ -3942,7 +4431,7 @@
           <inkml:channelProperty channel="F" name="resolution" value="0" units="1/dev"/>
         </inkml:channelProperties>
       </inkml:inkSource>
-      <inkml:timestamp xml:id="ts0" timeString="2025-09-21T06:43:51.985"/>
+      <inkml:timestamp xml:id="ts0" timeString="2025-09-28T11:29:54.450"/>
     </inkml:context>
     <inkml:brush xml:id="br0">
       <inkml:brushProperty name="width" value="0.035" units="cm"/>
@@ -3950,11 +4439,95 @@
       <inkml:brushProperty name="color" value="#E71224"/>
     </inkml:brush>
   </inkml:definitions>
-  <inkml:trace contextRef="#ctx0" brushRef="#br0">0 0 24575,'0'0'-8191</inkml:trace>
+  <inkml:trace contextRef="#ctx0" brushRef="#br0">612 0 24575,'-594'0'-1365,"576"0"-5461</inkml:trace>
 </inkml:ink>
 </file>
 
-<file path=word/ink/ink4.xml><?xml version="1.0" encoding="utf-8"?>
+<file path=word/ink/ink12.xml><?xml version="1.0" encoding="utf-8"?>
+<inkml:ink xmlns:inkml="http://www.w3.org/2003/InkML">
+  <inkml:definitions>
+    <inkml:context xml:id="ctx0">
+      <inkml:inkSource xml:id="inkSrc0">
+        <inkml:traceFormat>
+          <inkml:channel name="X" type="integer" min="-2.14748E9" max="2.14748E9" units="cm"/>
+          <inkml:channel name="Y" type="integer" min="-2.14748E9" max="2.14748E9" units="cm"/>
+          <inkml:channel name="F" type="integer" max="32767" units="dev"/>
+        </inkml:traceFormat>
+        <inkml:channelProperties>
+          <inkml:channelProperty channel="X" name="resolution" value="1000" units="1/cm"/>
+          <inkml:channelProperty channel="Y" name="resolution" value="1000" units="1/cm"/>
+          <inkml:channelProperty channel="F" name="resolution" value="0" units="1/dev"/>
+        </inkml:channelProperties>
+      </inkml:inkSource>
+      <inkml:timestamp xml:id="ts0" timeString="2025-09-28T11:29:46.093"/>
+    </inkml:context>
+    <inkml:brush xml:id="br0">
+      <inkml:brushProperty name="width" value="0.035" units="cm"/>
+      <inkml:brushProperty name="height" value="0.035" units="cm"/>
+      <inkml:brushProperty name="color" value="#E71224"/>
+    </inkml:brush>
+  </inkml:definitions>
+  <inkml:trace contextRef="#ctx0" brushRef="#br0">0 1 23872,'0'7240'0</inkml:trace>
+</inkml:ink>
+</file>
+
+<file path=word/ink/ink13.xml><?xml version="1.0" encoding="utf-8"?>
+<inkml:ink xmlns:inkml="http://www.w3.org/2003/InkML">
+  <inkml:definitions>
+    <inkml:context xml:id="ctx0">
+      <inkml:inkSource xml:id="inkSrc0">
+        <inkml:traceFormat>
+          <inkml:channel name="X" type="integer" min="-2.14748E9" max="2.14748E9" units="cm"/>
+          <inkml:channel name="Y" type="integer" min="-2.14748E9" max="2.14748E9" units="cm"/>
+          <inkml:channel name="F" type="integer" max="32767" units="dev"/>
+        </inkml:traceFormat>
+        <inkml:channelProperties>
+          <inkml:channelProperty channel="X" name="resolution" value="1000" units="1/cm"/>
+          <inkml:channelProperty channel="Y" name="resolution" value="1000" units="1/cm"/>
+          <inkml:channelProperty channel="F" name="resolution" value="0" units="1/dev"/>
+        </inkml:channelProperties>
+      </inkml:inkSource>
+      <inkml:timestamp xml:id="ts0" timeString="2025-09-28T11:29:34.988"/>
+    </inkml:context>
+    <inkml:brush xml:id="br0">
+      <inkml:brushProperty name="width" value="0.035" units="cm"/>
+      <inkml:brushProperty name="height" value="0.035" units="cm"/>
+      <inkml:brushProperty name="color" value="#E71224"/>
+    </inkml:brush>
+  </inkml:definitions>
+  <inkml:trace contextRef="#ctx0" brushRef="#br0">0 0 24575,'720'0'-1365,"-701"0"-5461</inkml:trace>
+</inkml:ink>
+</file>
+
+<file path=word/ink/ink14.xml><?xml version="1.0" encoding="utf-8"?>
+<inkml:ink xmlns:inkml="http://www.w3.org/2003/InkML">
+  <inkml:definitions>
+    <inkml:context xml:id="ctx0">
+      <inkml:inkSource xml:id="inkSrc0">
+        <inkml:traceFormat>
+          <inkml:channel name="X" type="integer" min="-2.14748E9" max="2.14748E9" units="cm"/>
+          <inkml:channel name="Y" type="integer" min="-2.14748E9" max="2.14748E9" units="cm"/>
+          <inkml:channel name="F" type="integer" max="32767" units="dev"/>
+        </inkml:traceFormat>
+        <inkml:channelProperties>
+          <inkml:channelProperty channel="X" name="resolution" value="1000" units="1/cm"/>
+          <inkml:channelProperty channel="Y" name="resolution" value="1000" units="1/cm"/>
+          <inkml:channelProperty channel="F" name="resolution" value="0" units="1/dev"/>
+        </inkml:channelProperties>
+      </inkml:inkSource>
+      <inkml:timestamp xml:id="ts0" timeString="2025-09-28T11:29:33.094"/>
+    </inkml:context>
+    <inkml:brush xml:id="br0">
+      <inkml:brushProperty name="width" value="0.035" units="cm"/>
+      <inkml:brushProperty name="height" value="0.035" units="cm"/>
+      <inkml:brushProperty name="color" value="#E71224"/>
+    </inkml:brush>
+  </inkml:definitions>
+  <inkml:trace contextRef="#ctx0" brushRef="#br0">128 7196 24169,'-127'-7196'0</inkml:trace>
+</inkml:ink>
+</file>
+
+<file path=word/ink/ink2.xml><?xml version="1.0" encoding="utf-8"?>
 <inkml:ink xmlns:inkml="http://www.w3.org/2003/InkML">
   <inkml:definitions>
     <inkml:context xml:id="ctx0">
@@ -3982,7 +4555,7 @@
 </inkml:ink>
 </file>
 
-<file path=word/ink/ink5.xml><?xml version="1.0" encoding="utf-8"?>
+<file path=word/ink/ink3.xml><?xml version="1.0" encoding="utf-8"?>
 <inkml:ink xmlns:inkml="http://www.w3.org/2003/InkML">
   <inkml:definitions>
     <inkml:context xml:id="ctx0">
@@ -4010,7 +4583,7 @@
 </inkml:ink>
 </file>
 
-<file path=word/ink/ink6.xml><?xml version="1.0" encoding="utf-8"?>
+<file path=word/ink/ink4.xml><?xml version="1.0" encoding="utf-8"?>
 <inkml:ink xmlns:inkml="http://www.w3.org/2003/InkML">
   <inkml:definitions>
     <inkml:context xml:id="ctx0">
@@ -4038,7 +4611,7 @@
 </inkml:ink>
 </file>
 
-<file path=word/ink/ink7.xml><?xml version="1.0" encoding="utf-8"?>
+<file path=word/ink/ink5.xml><?xml version="1.0" encoding="utf-8"?>
 <inkml:ink xmlns:inkml="http://www.w3.org/2003/InkML">
   <inkml:definitions>
     <inkml:context xml:id="ctx0">
@@ -4066,7 +4639,7 @@
 </inkml:ink>
 </file>
 
-<file path=word/ink/ink8.xml><?xml version="1.0" encoding="utf-8"?>
+<file path=word/ink/ink6.xml><?xml version="1.0" encoding="utf-8"?>
 <inkml:ink xmlns:inkml="http://www.w3.org/2003/InkML">
   <inkml:definitions>
     <inkml:context xml:id="ctx0">
@@ -4094,7 +4667,7 @@
 </inkml:ink>
 </file>
 
-<file path=word/ink/ink9.xml><?xml version="1.0" encoding="utf-8"?>
+<file path=word/ink/ink7.xml><?xml version="1.0" encoding="utf-8"?>
 <inkml:ink xmlns:inkml="http://www.w3.org/2003/InkML">
   <inkml:definitions>
     <inkml:context xml:id="ctx0">
@@ -4119,6 +4692,63 @@
     </inkml:brush>
   </inkml:definitions>
   <inkml:trace contextRef="#ctx0" brushRef="#br0">1 0 24575,'0'0'-8191</inkml:trace>
+</inkml:ink>
+</file>
+
+<file path=word/ink/ink8.xml><?xml version="1.0" encoding="utf-8"?>
+<inkml:ink xmlns:inkml="http://www.w3.org/2003/InkML">
+  <inkml:definitions>
+    <inkml:context xml:id="ctx0">
+      <inkml:inkSource xml:id="inkSrc0">
+        <inkml:traceFormat>
+          <inkml:channel name="X" type="integer" min="-2.14748E9" max="2.14748E9" units="cm"/>
+          <inkml:channel name="Y" type="integer" min="-2.14748E9" max="2.14748E9" units="cm"/>
+          <inkml:channel name="F" type="integer" max="32767" units="dev"/>
+        </inkml:traceFormat>
+        <inkml:channelProperties>
+          <inkml:channelProperty channel="X" name="resolution" value="1000" units="1/cm"/>
+          <inkml:channelProperty channel="Y" name="resolution" value="1000" units="1/cm"/>
+          <inkml:channelProperty channel="F" name="resolution" value="0" units="1/dev"/>
+        </inkml:channelProperties>
+      </inkml:inkSource>
+      <inkml:timestamp xml:id="ts0" timeString="2025-09-28T13:26:43.084"/>
+    </inkml:context>
+    <inkml:brush xml:id="br0">
+      <inkml:brushProperty name="width" value="0.035" units="cm"/>
+      <inkml:brushProperty name="height" value="0.035" units="cm"/>
+      <inkml:brushProperty name="color" value="#E71224"/>
+    </inkml:brush>
+  </inkml:definitions>
+  <inkml:trace contextRef="#ctx0" brushRef="#br0">3106 90 24575,'2'86'0,"-4"93"0,1-176 0,1-1 0,-1 0 0,0 0 0,1 0 0,-1 0 0,0 0 0,0-1 0,0 1 0,-1 0 0,1 0 0,0-1 0,-1 1 0,1 0 0,-1-1 0,1 0 0,-1 1 0,0-1 0,0 0 0,1 0 0,-1 0 0,0 0 0,0 0 0,0 0 0,-3 0 0,-7 3 0,-1 0 0,-24 3 0,21-5 0,-643 80 0,355-50 0,190-24 0,-125-8 0,100-2 0,120 2 0,-11 1 0,0-1 0,0-2 0,0-1 0,-44-11 0,48 9 0,0 0 0,0 2 0,-42-1 0,19 2 0,-22-6 0,-25-1 0,-743 10 0,781-8 120,53 7-269,0-2 1,0 1-1,0 0 1,0-1-1,0 0 1,1 0-1,-1-1 1,0 1-1,-4-4 1,2-2-6678</inkml:trace>
+  <inkml:trace contextRef="#ctx0" brushRef="#br0" timeOffset="1597.06">1 425 24575,'0'-34'0,"-1"9"0,1 0 0,2 0 0,0 0 0,6-25 0,10-57 0,-14 80 0,-4 18 0,2 0 0,-1 0 0,1 0 0,0 1 0,1-1 0,0 0 0,8-14 0,-5 11-1365,-2 2-5461</inkml:trace>
+</inkml:ink>
+</file>
+
+<file path=word/ink/ink9.xml><?xml version="1.0" encoding="utf-8"?>
+<inkml:ink xmlns:inkml="http://www.w3.org/2003/InkML">
+  <inkml:definitions>
+    <inkml:context xml:id="ctx0">
+      <inkml:inkSource xml:id="inkSrc0">
+        <inkml:traceFormat>
+          <inkml:channel name="X" type="integer" min="-2.14748E9" max="2.14748E9" units="cm"/>
+          <inkml:channel name="Y" type="integer" min="-2.14748E9" max="2.14748E9" units="cm"/>
+          <inkml:channel name="F" type="integer" max="32767" units="dev"/>
+        </inkml:traceFormat>
+        <inkml:channelProperties>
+          <inkml:channelProperty channel="X" name="resolution" value="1000" units="1/cm"/>
+          <inkml:channelProperty channel="Y" name="resolution" value="1000" units="1/cm"/>
+          <inkml:channelProperty channel="F" name="resolution" value="0" units="1/dev"/>
+        </inkml:channelProperties>
+      </inkml:inkSource>
+      <inkml:timestamp xml:id="ts0" timeString="2025-09-28T13:26:40.971"/>
+    </inkml:context>
+    <inkml:brush xml:id="br0">
+      <inkml:brushProperty name="width" value="0.035" units="cm"/>
+      <inkml:brushProperty name="height" value="0.035" units="cm"/>
+      <inkml:brushProperty name="color" value="#E71224"/>
+    </inkml:brush>
+  </inkml:definitions>
+  <inkml:trace contextRef="#ctx0" brushRef="#br0">1 0 23937,'3017'142'0</inkml:trace>
 </inkml:ink>
 </file>
 

</xml_diff>

<commit_message>
working on the batches time assignment form select element.
</commit_message>
<xml_diff>
--- a/Old and New UI Comparision.docx
+++ b/Old and New UI Comparision.docx
@@ -10,6 +10,7 @@
           <w:iCs/>
         </w:rPr>
       </w:pPr>
+      <w:proofErr w:type="spellStart"/>
       <w:r>
         <w:rPr>
           <w:b/>
@@ -26,7 +27,17 @@
           <w:i/>
           <w:iCs/>
         </w:rPr>
-        <w:t>aseurl:</w:t>
+        <w:t>aseurl</w:t>
+      </w:r>
+      <w:proofErr w:type="spellEnd"/>
+      <w:r>
+        <w:rPr>
+          <w:b/>
+          <w:bCs/>
+          <w:i/>
+          <w:iCs/>
+        </w:rPr>
+        <w:t>:</w:t>
       </w:r>
       <w:r>
         <w:rPr>
@@ -2053,24 +2064,22 @@
         <w:rPr>
           <w:b/>
           <w:bCs/>
-          <w:noProof/>
-          <w:sz w:val="20"/>
-          <w:szCs w:val="20"/>
+          <w:u w:val="single"/>
         </w:rPr>
         <w:lastRenderedPageBreak/>
         <w:drawing>
-          <wp:anchor distT="0" distB="0" distL="114300" distR="114300" simplePos="0" relativeHeight="251721728" behindDoc="0" locked="0" layoutInCell="1" allowOverlap="1" wp14:anchorId="2754B644" wp14:editId="137766CC">
+          <wp:anchor distT="0" distB="0" distL="114300" distR="114300" simplePos="0" relativeHeight="251745280" behindDoc="0" locked="0" layoutInCell="1" allowOverlap="1" wp14:anchorId="3E2EC53C" wp14:editId="3AC9BC1B">
             <wp:simplePos x="0" y="0"/>
             <wp:positionH relativeFrom="page">
-              <wp:posOffset>792480</wp:posOffset>
+              <wp:posOffset>710045</wp:posOffset>
             </wp:positionH>
             <wp:positionV relativeFrom="page">
-              <wp:posOffset>542290</wp:posOffset>
+              <wp:posOffset>896736</wp:posOffset>
             </wp:positionV>
             <wp:extent cx="6057900" cy="2877820"/>
             <wp:effectExtent l="0" t="0" r="0" b="0"/>
             <wp:wrapSquare wrapText="bothSides"/>
-            <wp:docPr id="205934957" name="Picture 1"/>
+            <wp:docPr id="306792172" name="Picture 1"/>
             <wp:cNvGraphicFramePr>
               <a:graphicFrameLocks xmlns:a="http://schemas.openxmlformats.org/drawingml/2006/main" noChangeAspect="1"/>
             </wp:cNvGraphicFramePr>
@@ -2078,7 +2087,7 @@
               <a:graphicData uri="http://schemas.openxmlformats.org/drawingml/2006/picture">
                 <pic:pic xmlns:pic="http://schemas.openxmlformats.org/drawingml/2006/picture">
                   <pic:nvPicPr>
-                    <pic:cNvPr id="205934957" name=""/>
+                    <pic:cNvPr id="306792172" name=""/>
                     <pic:cNvPicPr/>
                   </pic:nvPicPr>
                   <pic:blipFill>
@@ -2268,6 +2277,39 @@
       </w:pPr>
       <w:r>
         <w:rPr>
+          <w:b/>
+          <w:bCs/>
+          <w:sz w:val="20"/>
+          <w:szCs w:val="20"/>
+        </w:rPr>
+        <w:t xml:space="preserve">* On change of the  “Batch Name” then Time and mode will be set automatically. </w:t>
+      </w:r>
+    </w:p>
+    <w:p>
+      <w:pPr>
+        <w:spacing w:after="0" w:line="240" w:lineRule="auto"/>
+        <w:ind w:left="180" w:hanging="180"/>
+        <w:rPr>
+          <w:b/>
+          <w:bCs/>
+          <w:sz w:val="20"/>
+          <w:szCs w:val="20"/>
+        </w:rPr>
+      </w:pPr>
+    </w:p>
+    <w:p>
+      <w:pPr>
+        <w:spacing w:after="0" w:line="240" w:lineRule="auto"/>
+        <w:ind w:left="180" w:hanging="180"/>
+        <w:rPr>
+          <w:b/>
+          <w:bCs/>
+          <w:sz w:val="20"/>
+          <w:szCs w:val="20"/>
+        </w:rPr>
+      </w:pPr>
+      <w:r>
+        <w:rPr>
           <w:sz w:val="20"/>
           <w:szCs w:val="20"/>
         </w:rPr>
@@ -2607,15 +2649,7 @@
           <w:sz w:val="20"/>
           <w:szCs w:val="20"/>
         </w:rPr>
-        <w:t>/batch/select-paginate-advanced?draw=1&amp;columns%5B0%5D%5Bdata%5D=batch_num&amp;columns%5B0%5D%5Bname%5D=&amp;columns%5B0</w:t>
-      </w:r>
-      <w:r>
-        <w:rPr>
-          <w:sz w:val="20"/>
-          <w:szCs w:val="20"/>
-        </w:rPr>
-        <w:lastRenderedPageBreak/>
-        <w:t>%5D%5Bsearchable%5D=true&amp;columns%5B0%5D%5Borderable%5D=false&amp;columns%5B0%5D%5Bsearch%5D%5Bvalue%5D=&amp;columns%5B0%5D%5Bsearch%5D%5Bregex%5D=false&amp;columns%5B1%5D%5Bdata%5D=&amp;columns%5B1%5D%5Bname%5D=&amp;columns%5B1%5D%5Bsearchable%5D=true&amp;columns%5B1%5D%5Borderable%5D=false&amp;columns%5B1%5D%5Bsearch%5D%5Bvalue%5D=&amp;columns%5B1%5D%5Bsearch%5D%5Bregex%5D=false&amp;columns%5B2%5D%5Bdata%5D=name&amp;columns%5B2%5D%5Bname%5D=&amp;columns%5B2%5D%5Bsearchable%5D=true&amp;columns%5B2%5D%5Borderable%5D=false&amp;columns%5B2%5D%5Bsearch%5D%5Bvalue%5D=&amp;columns%5B2%5D%5Bsearch%5D%5Bregex%5D=false&amp;columns%5B3%5D%5Bdata%5D=batch_date&amp;columns%5B3%5D%5Bname%5D=&amp;columns%5B3%5D%5Bsearchable%5D=true&amp;columns%5B3%5D%5Borderable%5D=false&amp;columns%5B3%5D%5Bsearch%5D%5Bvalue%5D=&amp;columns%5B3%5D%5Bsearch%5D%5Bregex%5D=false&amp;columns%5B4%5D%5Bdata%5D=batch_time.name&amp;columns%5B4%5D%5Bname%5D=&amp;columns%5B4%5D%5Bsearchable%5D=true&amp;columns%5B4%5D%5Borderable%5D=false&amp;columns%5B4%5D%5Bsearch%5D%5Bvalue%5D=&amp;columns%5B4%5D%5Bsearch%5D%5Bregex%5D=false&amp;columns%5B5%5D%5Bdata%5D=branch.name&amp;columns%5B5%5D%5Bname%5D=&amp;columns%5B5%5D%5Bsearchable%5D=true&amp;columns%5B5%5D%5Borderable%5D=false&amp;columns%5B5%5D%5Bsearch%5D%5Bvalue%5D=&amp;columns%5B5%5D%5Bsearch%5D%5Bregex%5D=false&amp;columns%5B6%5D%5Bdata%5D=course.name&amp;columns%5B6%5D%5Bname%5D=&amp;columns%5B6%5D%5Bsearchable%5D=true&amp;columns%5B6%5D%5Borderable%5D=false&amp;columns%5B6%5D%5Bsearch%5D%5Bvalue%5D=&amp;columns%5B6%5D%5Bsearch%5D%5Bregex%5D=false&amp;columns%5B7%5D%5Bdata%5D=course_mode.name&amp;columns%5B7%5D%5Bname%5D=&amp;columns%5B7%5D%5Bsearchable%5D=true&amp;columns%5B7%5D%5Borderable%5D=false&amp;columns%5B7%5D%5Bsearch%5D%5Bvalue%5D=&amp;columns%5B7%5D%5Bsearch%5D%5Bregex%5D=false&amp;columns%5B8%5D%5Bdata%5D=trainer.name&amp;columns%5B8%5D%5Bname%5D=&amp;columns%5B8%5D%5Bsearchable%5D=true&amp;columns%5B8%5D%5Borderable%5D=false&amp;columns%5B8%5D%5Bsearch%5D%5Bvalue%5D=&amp;columns%5B8%5D%5Bsearch%5D%5Bregex%5D=false&amp;columns%5B9%5D%5Bdata%5D=total_seats&amp;columns%5B9%5D%5Bname%5D=&amp;columns%5B9%5D%5Bsearchable%5D=true&amp;columns%5B9%5D%5Borderable%5D=false&amp;columns%5B9%5D%5Bsearch%5D%5Bvalue%5D=&amp;columns%5B9%5D%5Bsearch%5D%5Bregex%5D=false&amp;start=0&amp;length=10&amp;search%5Bvalue%5D=&amp;search%5Bregex%5D=false</w:t>
+        <w:t>/batch/select-paginate-advanced?draw=1&amp;columns%5B0%5D%5Bdata%5D=batch_num&amp;columns%5B0%5D%5Bname%5D=&amp;columns%5B0%5D%5Bsearchable%5D=true&amp;columns%5B0%5D%5Borderable%5D=false&amp;columns%5B0%5D%5Bsearch%5D%5Bvalue%5D=&amp;columns%5B0%5D%5Bsearch%5D%5Bregex%5D=false&amp;columns%5B1%5D%5Bdata%5D=&amp;columns%5B1%5D%5Bname%5D=&amp;columns%5B1%5D%5Bsearchable%5D=true&amp;columns%5B1%5D%5Borderable%5D=false&amp;columns%5B1%5D%5Bsearch%5D%5Bvalue%5D=&amp;columns%5B1%5D%5Bsearch%5D%5Bregex%5D=false&amp;columns%5B2%5D%5Bdata%5D=name&amp;columns%5B2%5D%5Bname%5D=&amp;columns%5B2%5D%5Bsearchable%5D=true&amp;columns%5B2%5D%5Borderable%5D=false&amp;columns%5B2%5D%5Bsearch%5D%5Bvalue%5D=&amp;columns%5B2%5D%5Bsearch%5D%5Bregex%5D=false&amp;columns%5B3%5D%5Bdata%5D=batch_date&amp;columns%5B3%5D%5Bname%5D=&amp;columns%5B3%5D%5Bsearchable%5D=true&amp;columns%5B3%5D%5Borderable%5D=false&amp;columns%5B3%5D%5Bsearch%5D%5Bvalue%5D=&amp;columns%5B3%5D%5Bsearch%5D%5Bregex%5D=false&amp;columns%5B4%5D%5Bdata%5D=batch_time.name&amp;columns%5B4%5D%5Bname%5D=&amp;columns%5B4%5D%5Bsearchable%5D=true&amp;columns%5B4%5D%5Borderable%5D=false&amp;columns%5B4%5D%5Bsearch%5D%5Bvalue%5D=&amp;columns%5B4%5D%5Bsearch%5D%5Bregex%5D=false&amp;columns%5B5%5D%5Bdata%5D=branch.name&amp;columns%5B5%5D%5Bname%5D=&amp;columns%5B5%5D%5Bsearchable%5D=true&amp;columns%5B5%5D%5Borderable%5D=false&amp;columns%5B5%5D%5Bsearch%5D%5Bvalue%5D=&amp;columns%5B5%5D%5Bsearch%5D%5Bregex%5D=false&amp;columns%5B6%5D%5Bdata%5D=course.name&amp;columns%5B6%5D%5Bname%5D=&amp;columns%5B6%5D%5Bsearchable%5D=true&amp;columns%5B6%5D%5Borderable%5D=false&amp;columns%5B6%5D%5Bsearch%5D%5Bvalue%5D=&amp;columns%5B6%5D%5Bsearch%5D%5Bregex%5D=false&amp;columns%5B7%5D%5Bdata%5D=course_mode.name&amp;columns%5B7%5D%5Bname%5D=&amp;columns%5B7%5D%5Bsearchable%5D=true&amp;columns%5B7%5D%5Borderable%5D=false&amp;columns%5B7%5D%5Bsearch%5D%5Bvalue%5D=&amp;columns%5B7%5D%5Bsearch%5D%5Bregex%5D=false&amp;columns%5B8%5D%5Bdata%5D=trainer.name&amp;columns%5B8%5D%5Bname%5D=&amp;columns%5B8%5D%5Bsearchable%5D=true&amp;columns%5B8%5D%5Borderable%5D=false&amp;columns%5B8%5D%5Bsearch%5D%5Bvalue%5D=&amp;columns%5B8%5D%5Bsearch%5D%5Bregex%5D=false&amp;columns%5B9%5D%5Bdata%5D=total_seats&amp;columns%5B9%5D%5Bname%5D=&amp;columns%5B9%5D%5Bsearchable%5D=true&amp;columns%5B9%5D%5Borderable%5D=false&amp;columns%5B9%5D%5Bsearch%5D%5Bvalue%5D=&amp;columns%5B9%5D%5Bsearch%5D%5Bregex%5D=false&amp;start=0&amp;length=10&amp;search%5Bvalue%5D=&amp;search%5Bregex%5D=false</w:t>
       </w:r>
     </w:p>
     <w:p>
@@ -2773,6 +2807,7 @@
           <w:szCs w:val="28"/>
           <w:u w:val="single"/>
         </w:rPr>
+        <w:lastRenderedPageBreak/>
         <w:t>Assignments</w:t>
       </w:r>
       <w:r>
@@ -2825,7 +2860,6 @@
           <w:noProof/>
           <w:u w:val="single"/>
         </w:rPr>
-        <w:lastRenderedPageBreak/>
         <w:drawing>
           <wp:anchor distT="0" distB="0" distL="114300" distR="114300" simplePos="0" relativeHeight="251705344" behindDoc="0" locked="0" layoutInCell="1" allowOverlap="1" wp14:anchorId="072CD608" wp14:editId="1F4BC43C">
             <wp:simplePos x="0" y="0"/>
@@ -3949,6 +3983,7 @@
   <w:style w:type="character" w:default="1" w:styleId="DefaultParagraphFont">
     <w:name w:val="Default Paragraph Font"/>
     <w:uiPriority w:val="1"/>
+    <w:semiHidden/>
     <w:unhideWhenUsed/>
   </w:style>
   <w:style w:type="table" w:default="1" w:styleId="TableNormal">
@@ -4383,7 +4418,7 @@
   <inkml:trace contextRef="#ctx0" brushRef="#br0">23 22 24575,'1335'0'0,"-1310"-1"62,46-9-1,-46 6-805,43-3 0,-50 7-6082</inkml:trace>
   <inkml:trace contextRef="#ctx0" brushRef="#br0" timeOffset="1226.42">1589 2 24575,'0'4'0,"0"4"0,0 5 0,0 4 0,0 2 0,0 2 0,0 0 0,0 1 0,0 1 0,0-2 0,0 1 0,0 0 0,0-1 0,0 0 0,0 1 0,0-5-8191</inkml:trace>
   <inkml:trace contextRef="#ctx0" brushRef="#br0" timeOffset="2733.1">1588 318 24575,'-1018'0'0,"1000"2"0,-1 0 0,1 0 0,0 2 0,-24 8 0,22-6 0,0-1 0,0-1 0,-23 2 0,-60-7 0,-20 2 0,109 1-273,0 1 0,0 1 0,0 0 0,-27 12 0,28-10-6553</inkml:trace>
-  <inkml:trace contextRef="#ctx0" brushRef="#br0" timeOffset="4373.43">0 404 24575,'0'-339'-1365,"0"321"-5461</inkml:trace>
+  <inkml:trace contextRef="#ctx0" brushRef="#br0" timeOffset="4373.42">0 404 24575,'0'-339'-1365,"0"321"-5461</inkml:trace>
 </inkml:ink>
 </file>
 

</xml_diff>